<commit_message>
Modificacion de análisis funcional, se especifican los GAP de la pestaña movimientos y se añaden links a los readme de funcional y técnico
</commit_message>
<xml_diff>
--- a/AF - Análisis Funcional - Margin Black Project V0.3.docx
+++ b/AF - Análisis Funcional - Margin Black Project V0.3.docx
@@ -285,6 +285,7 @@
                 <w:rFonts w:ascii="Arial" w:hAnsi="Arial" w:cs="Arial"/>
               </w:rPr>
             </w:pPr>
+            <w:proofErr w:type="spellStart"/>
             <w:r>
               <w:rPr>
                 <w:rFonts w:ascii="Arial" w:hAnsi="Arial" w:cs="Arial"/>
@@ -294,7 +295,18 @@
                 <w:shd w:val="clear" w:color="auto" w:fill="0066CC"/>
               </w:rPr>
               <w:lastRenderedPageBreak/>
-              <w:t>Cod. PPM</w:t>
+              <w:t>Cod</w:t>
+            </w:r>
+            <w:proofErr w:type="spellEnd"/>
+            <w:r>
+              <w:rPr>
+                <w:rFonts w:ascii="Arial" w:hAnsi="Arial" w:cs="Arial"/>
+                <w:b/>
+                <w:color w:val="FFFFFF"/>
+                <w:sz w:val="20"/>
+                <w:shd w:val="clear" w:color="auto" w:fill="0066CC"/>
+              </w:rPr>
+              <w:t>. PPM</w:t>
             </w:r>
           </w:p>
         </w:tc>
@@ -375,11 +387,19 @@
                 <w:rFonts w:ascii="Arial" w:hAnsi="Arial" w:cs="Arial"/>
               </w:rPr>
             </w:pPr>
+            <w:proofErr w:type="spellStart"/>
             <w:r>
               <w:rPr>
                 <w:rFonts w:ascii="Arial" w:hAnsi="Arial" w:cs="Arial"/>
               </w:rPr>
-              <w:t>Margin Black Project</w:t>
+              <w:t>Margin</w:t>
+            </w:r>
+            <w:proofErr w:type="spellEnd"/>
+            <w:r>
+              <w:rPr>
+                <w:rFonts w:ascii="Arial" w:hAnsi="Arial" w:cs="Arial"/>
+              </w:rPr>
+              <w:t xml:space="preserve"> Black Project</w:t>
             </w:r>
           </w:p>
         </w:tc>
@@ -832,7 +852,24 @@
                 <w:highlight w:val="yellow"/>
               </w:rPr>
               <w:br/>
-              <w:t>Modificacion del R.001</w:t>
+            </w:r>
+            <w:proofErr w:type="spellStart"/>
+            <w:r>
+              <w:rPr>
+                <w:rFonts w:ascii="Arial" w:hAnsi="Arial" w:cs="Arial"/>
+                <w:sz w:val="20"/>
+                <w:highlight w:val="yellow"/>
+              </w:rPr>
+              <w:t>Modificacion</w:t>
+            </w:r>
+            <w:proofErr w:type="spellEnd"/>
+            <w:r>
+              <w:rPr>
+                <w:rFonts w:ascii="Arial" w:hAnsi="Arial" w:cs="Arial"/>
+                <w:sz w:val="20"/>
+                <w:highlight w:val="yellow"/>
+              </w:rPr>
+              <w:t xml:space="preserve"> del R.001</w:t>
             </w:r>
             <w:r>
               <w:rPr>
@@ -841,7 +878,24 @@
                 <w:highlight w:val="yellow"/>
               </w:rPr>
               <w:br/>
-              <w:t>Modificacion del R.002</w:t>
+            </w:r>
+            <w:proofErr w:type="spellStart"/>
+            <w:r>
+              <w:rPr>
+                <w:rFonts w:ascii="Arial" w:hAnsi="Arial" w:cs="Arial"/>
+                <w:sz w:val="20"/>
+                <w:highlight w:val="yellow"/>
+              </w:rPr>
+              <w:t>Modificacion</w:t>
+            </w:r>
+            <w:proofErr w:type="spellEnd"/>
+            <w:r>
+              <w:rPr>
+                <w:rFonts w:ascii="Arial" w:hAnsi="Arial" w:cs="Arial"/>
+                <w:sz w:val="20"/>
+                <w:highlight w:val="yellow"/>
+              </w:rPr>
+              <w:t xml:space="preserve"> del R.002</w:t>
             </w:r>
           </w:p>
         </w:tc>
@@ -968,13 +1022,23 @@
                 <w:sz w:val="20"/>
               </w:rPr>
             </w:pPr>
+            <w:proofErr w:type="spellStart"/>
             <w:r>
               <w:rPr>
                 <w:rFonts w:ascii="Arial" w:hAnsi="Arial" w:cs="Arial"/>
                 <w:sz w:val="20"/>
                 <w:highlight w:val="yellow"/>
               </w:rPr>
-              <w:t>Modificacion del R.001</w:t>
+              <w:t>Modificacion</w:t>
+            </w:r>
+            <w:proofErr w:type="spellEnd"/>
+            <w:r>
+              <w:rPr>
+                <w:rFonts w:ascii="Arial" w:hAnsi="Arial" w:cs="Arial"/>
+                <w:sz w:val="20"/>
+                <w:highlight w:val="yellow"/>
+              </w:rPr>
+              <w:t xml:space="preserve"> del R.001</w:t>
             </w:r>
             <w:r>
               <w:rPr>
@@ -983,7 +1047,24 @@
                 <w:highlight w:val="yellow"/>
               </w:rPr>
               <w:br/>
-              <w:t>Modificacion del R.002</w:t>
+            </w:r>
+            <w:proofErr w:type="spellStart"/>
+            <w:r>
+              <w:rPr>
+                <w:rFonts w:ascii="Arial" w:hAnsi="Arial" w:cs="Arial"/>
+                <w:sz w:val="20"/>
+                <w:highlight w:val="yellow"/>
+              </w:rPr>
+              <w:t>Modificacion</w:t>
+            </w:r>
+            <w:proofErr w:type="spellEnd"/>
+            <w:r>
+              <w:rPr>
+                <w:rFonts w:ascii="Arial" w:hAnsi="Arial" w:cs="Arial"/>
+                <w:sz w:val="20"/>
+                <w:highlight w:val="yellow"/>
+              </w:rPr>
+              <w:t xml:space="preserve"> del R.002</w:t>
             </w:r>
           </w:p>
         </w:tc>
@@ -1105,14 +1186,62 @@
           <w:rFonts w:ascii="Arial" w:hAnsi="Arial" w:cs="Arial"/>
           <w:sz w:val="24"/>
         </w:rPr>
-        <w:t xml:space="preserve">Creación del proyecto MARGIN BLACK PROJECT para facilitar mediante la herramienta MicroStrategy y, concretamente, desde </w:t>
-      </w:r>
-      <w:r>
-        <w:rPr>
-          <w:rFonts w:ascii="Arial" w:hAnsi="Arial" w:cs="Arial"/>
-          <w:sz w:val="24"/>
-        </w:rPr>
-        <w:t>Visual Insight (o Dossier)</w:t>
+        <w:t xml:space="preserve">Creación del proyecto MARGIN BLACK PROJECT para facilitar mediante la </w:t>
+      </w:r>
+      <w:proofErr w:type="gramStart"/>
+      <w:r>
+        <w:rPr>
+          <w:rFonts w:ascii="Arial" w:hAnsi="Arial" w:cs="Arial"/>
+          <w:sz w:val="24"/>
+        </w:rPr>
+        <w:t>herramienta</w:t>
+      </w:r>
+      <w:proofErr w:type="gramEnd"/>
+      <w:r>
+        <w:rPr>
+          <w:rFonts w:ascii="Arial" w:hAnsi="Arial" w:cs="Arial"/>
+          <w:sz w:val="24"/>
+        </w:rPr>
+        <w:t xml:space="preserve"> </w:t>
+      </w:r>
+      <w:proofErr w:type="spellStart"/>
+      <w:r>
+        <w:rPr>
+          <w:rFonts w:ascii="Arial" w:hAnsi="Arial" w:cs="Arial"/>
+          <w:sz w:val="24"/>
+        </w:rPr>
+        <w:t>MicroStrategy</w:t>
+      </w:r>
+      <w:proofErr w:type="spellEnd"/>
+      <w:r>
+        <w:rPr>
+          <w:rFonts w:ascii="Arial" w:hAnsi="Arial" w:cs="Arial"/>
+          <w:sz w:val="24"/>
+        </w:rPr>
+        <w:t xml:space="preserve"> y, concretamente, desde </w:t>
+      </w:r>
+      <w:r>
+        <w:rPr>
+          <w:rFonts w:ascii="Arial" w:hAnsi="Arial" w:cs="Arial"/>
+          <w:sz w:val="24"/>
+        </w:rPr>
+        <w:t xml:space="preserve">Visual </w:t>
+      </w:r>
+      <w:proofErr w:type="spellStart"/>
+      <w:r>
+        <w:rPr>
+          <w:rFonts w:ascii="Arial" w:hAnsi="Arial" w:cs="Arial"/>
+          <w:sz w:val="24"/>
+        </w:rPr>
+        <w:t>Insight</w:t>
+      </w:r>
+      <w:proofErr w:type="spellEnd"/>
+      <w:r>
+        <w:rPr>
+          <w:rFonts w:ascii="Arial" w:hAnsi="Arial" w:cs="Arial"/>
+          <w:sz w:val="24"/>
+        </w:rPr>
+        <w:t xml:space="preserve"> (o Dossier)</w:t>
       </w:r>
       <w:r>
         <w:rPr>
@@ -1236,35 +1365,124 @@
           <w:rFonts w:ascii="Arial" w:hAnsi="Arial" w:cs="Arial"/>
           <w:sz w:val="24"/>
         </w:rPr>
-        <w:t>en BBDD (MySQ</w:t>
-      </w:r>
-      <w:r>
-        <w:rPr>
-          <w:rFonts w:ascii="Arial" w:hAnsi="Arial" w:cs="Arial"/>
-          <w:sz w:val="24"/>
-        </w:rPr>
-        <w:t xml:space="preserve">L) dentro del Servidor de Azure. Dicha periodicidad será mensual para los Excel: </w:t>
-      </w:r>
-      <w:r>
-        <w:rPr>
-          <w:rFonts w:ascii="Arial" w:hAnsi="Arial" w:cs="Arial"/>
-          <w:sz w:val="24"/>
-        </w:rPr>
-        <w:t>TLs, Result,</w:t>
-      </w:r>
-      <w:r>
-        <w:rPr>
-          <w:rFonts w:ascii="Arial" w:hAnsi="Arial" w:cs="Arial"/>
-          <w:sz w:val="24"/>
-        </w:rPr>
-        <w:t xml:space="preserve"> Seguimiento Backlog vs CSR</w:t>
-      </w:r>
-      <w:r>
-        <w:rPr>
-          <w:rFonts w:ascii="Arial" w:hAnsi="Arial" w:cs="Arial"/>
-          <w:sz w:val="24"/>
-        </w:rPr>
-        <w:t>_External y</w:t>
+        <w:t>en BBDD (</w:t>
+      </w:r>
+      <w:proofErr w:type="spellStart"/>
+      <w:r>
+        <w:rPr>
+          <w:rFonts w:ascii="Arial" w:hAnsi="Arial" w:cs="Arial"/>
+          <w:sz w:val="24"/>
+        </w:rPr>
+        <w:t>MySQ</w:t>
+      </w:r>
+      <w:r>
+        <w:rPr>
+          <w:rFonts w:ascii="Arial" w:hAnsi="Arial" w:cs="Arial"/>
+          <w:sz w:val="24"/>
+        </w:rPr>
+        <w:t>L</w:t>
+      </w:r>
+      <w:proofErr w:type="spellEnd"/>
+      <w:r>
+        <w:rPr>
+          <w:rFonts w:ascii="Arial" w:hAnsi="Arial" w:cs="Arial"/>
+          <w:sz w:val="24"/>
+        </w:rPr>
+        <w:t xml:space="preserve">) dentro del Servidor de </w:t>
+      </w:r>
+      <w:proofErr w:type="spellStart"/>
+      <w:r>
+        <w:rPr>
+          <w:rFonts w:ascii="Arial" w:hAnsi="Arial" w:cs="Arial"/>
+          <w:sz w:val="24"/>
+        </w:rPr>
+        <w:t>Azure</w:t>
+      </w:r>
+      <w:proofErr w:type="spellEnd"/>
+      <w:r>
+        <w:rPr>
+          <w:rFonts w:ascii="Arial" w:hAnsi="Arial" w:cs="Arial"/>
+          <w:sz w:val="24"/>
+        </w:rPr>
+        <w:t xml:space="preserve">. Dicha periodicidad será mensual para los Excel: </w:t>
+      </w:r>
+      <w:proofErr w:type="spellStart"/>
+      <w:r>
+        <w:rPr>
+          <w:rFonts w:ascii="Arial" w:hAnsi="Arial" w:cs="Arial"/>
+          <w:sz w:val="24"/>
+        </w:rPr>
+        <w:t>TLs</w:t>
+      </w:r>
+      <w:proofErr w:type="spellEnd"/>
+      <w:r>
+        <w:rPr>
+          <w:rFonts w:ascii="Arial" w:hAnsi="Arial" w:cs="Arial"/>
+          <w:sz w:val="24"/>
+        </w:rPr>
+        <w:t xml:space="preserve">, </w:t>
+      </w:r>
+      <w:proofErr w:type="spellStart"/>
+      <w:r>
+        <w:rPr>
+          <w:rFonts w:ascii="Arial" w:hAnsi="Arial" w:cs="Arial"/>
+          <w:sz w:val="24"/>
+        </w:rPr>
+        <w:t>Result</w:t>
+      </w:r>
+      <w:proofErr w:type="spellEnd"/>
+      <w:r>
+        <w:rPr>
+          <w:rFonts w:ascii="Arial" w:hAnsi="Arial" w:cs="Arial"/>
+          <w:sz w:val="24"/>
+        </w:rPr>
+        <w:t>,</w:t>
+      </w:r>
+      <w:r>
+        <w:rPr>
+          <w:rFonts w:ascii="Arial" w:hAnsi="Arial" w:cs="Arial"/>
+          <w:sz w:val="24"/>
+        </w:rPr>
+        <w:t xml:space="preserve"> Seguimiento </w:t>
+      </w:r>
+      <w:proofErr w:type="spellStart"/>
+      <w:r>
+        <w:rPr>
+          <w:rFonts w:ascii="Arial" w:hAnsi="Arial" w:cs="Arial"/>
+          <w:sz w:val="24"/>
+        </w:rPr>
+        <w:t>Backlog</w:t>
+      </w:r>
+      <w:proofErr w:type="spellEnd"/>
+      <w:r>
+        <w:rPr>
+          <w:rFonts w:ascii="Arial" w:hAnsi="Arial" w:cs="Arial"/>
+          <w:sz w:val="24"/>
+        </w:rPr>
+        <w:t xml:space="preserve"> vs </w:t>
+      </w:r>
+      <w:proofErr w:type="spellStart"/>
+      <w:r>
+        <w:rPr>
+          <w:rFonts w:ascii="Arial" w:hAnsi="Arial" w:cs="Arial"/>
+          <w:sz w:val="24"/>
+        </w:rPr>
+        <w:t>CSR</w:t>
+      </w:r>
+      <w:r>
+        <w:rPr>
+          <w:rFonts w:ascii="Arial" w:hAnsi="Arial" w:cs="Arial"/>
+          <w:sz w:val="24"/>
+        </w:rPr>
+        <w:t>_External</w:t>
+      </w:r>
+      <w:proofErr w:type="spellEnd"/>
+      <w:r>
+        <w:rPr>
+          <w:rFonts w:ascii="Arial" w:hAnsi="Arial" w:cs="Arial"/>
+          <w:sz w:val="24"/>
+        </w:rPr>
+        <w:t xml:space="preserve"> y</w:t>
       </w:r>
       <w:r>
         <w:rPr>
@@ -1278,14 +1496,7 @@
           <w:rFonts w:ascii="Arial" w:hAnsi="Arial" w:cs="Arial"/>
           <w:sz w:val="24"/>
         </w:rPr>
-        <w:t>Organigrama Proyectos Informacionales BBVA</w:t>
-      </w:r>
-      <w:r>
-        <w:rPr>
-          <w:rFonts w:ascii="Arial" w:hAnsi="Arial" w:cs="Arial"/>
-          <w:sz w:val="24"/>
-        </w:rPr>
-        <w:t>.</w:t>
+        <w:t>Organigrama Proyectos Informacionales BBVA.</w:t>
       </w:r>
     </w:p>
     <w:p>
@@ -1366,7 +1577,39 @@
           <w:rFonts w:ascii="Arial" w:hAnsi="Arial" w:cs="Arial"/>
           <w:sz w:val="24"/>
         </w:rPr>
-        <w:t>Se visualizarán en la herramienta MicroStrategy en un Visual Insight (o Dossier) dividido en 5 pestañas.</w:t>
+        <w:t xml:space="preserve">Se visualizarán en la herramienta </w:t>
+      </w:r>
+      <w:proofErr w:type="spellStart"/>
+      <w:r>
+        <w:rPr>
+          <w:rFonts w:ascii="Arial" w:hAnsi="Arial" w:cs="Arial"/>
+          <w:sz w:val="24"/>
+        </w:rPr>
+        <w:t>MicroStrategy</w:t>
+      </w:r>
+      <w:proofErr w:type="spellEnd"/>
+      <w:r>
+        <w:rPr>
+          <w:rFonts w:ascii="Arial" w:hAnsi="Arial" w:cs="Arial"/>
+          <w:sz w:val="24"/>
+        </w:rPr>
+        <w:t xml:space="preserve"> en un Visual </w:t>
+      </w:r>
+      <w:proofErr w:type="spellStart"/>
+      <w:r>
+        <w:rPr>
+          <w:rFonts w:ascii="Arial" w:hAnsi="Arial" w:cs="Arial"/>
+          <w:sz w:val="24"/>
+        </w:rPr>
+        <w:t>Insight</w:t>
+      </w:r>
+      <w:proofErr w:type="spellEnd"/>
+      <w:r>
+        <w:rPr>
+          <w:rFonts w:ascii="Arial" w:hAnsi="Arial" w:cs="Arial"/>
+          <w:sz w:val="24"/>
+        </w:rPr>
+        <w:t xml:space="preserve"> (o Dossier) dividido en 5 pestañas.</w:t>
       </w:r>
     </w:p>
     <w:p>
@@ -1513,6 +1756,7 @@
                 <w:rFonts w:ascii="Arial" w:hAnsi="Arial" w:cs="Arial"/>
               </w:rPr>
             </w:pPr>
+            <w:proofErr w:type="spellStart"/>
             <w:r>
               <w:rPr>
                 <w:rFonts w:ascii="Arial" w:hAnsi="Arial" w:cs="Arial"/>
@@ -1521,7 +1765,18 @@
                 <w:sz w:val="20"/>
                 <w:shd w:val="clear" w:color="auto" w:fill="0066CC"/>
               </w:rPr>
-              <w:t>Cod. requisito cliente</w:t>
+              <w:t>Cod</w:t>
+            </w:r>
+            <w:proofErr w:type="spellEnd"/>
+            <w:r>
+              <w:rPr>
+                <w:rFonts w:ascii="Arial" w:hAnsi="Arial" w:cs="Arial"/>
+                <w:b/>
+                <w:color w:val="FFFFFF"/>
+                <w:sz w:val="20"/>
+                <w:shd w:val="clear" w:color="auto" w:fill="0066CC"/>
+              </w:rPr>
+              <w:t>. requisito cliente</w:t>
             </w:r>
           </w:p>
         </w:tc>
@@ -1847,7 +2102,21 @@
               <w:rPr>
                 <w:rFonts w:ascii="Arial" w:hAnsi="Arial" w:cs="Arial"/>
               </w:rPr>
-              <w:t>Visual Insight (o Dossier)</w:t>
+              <w:t xml:space="preserve">Visual </w:t>
+            </w:r>
+            <w:proofErr w:type="spellStart"/>
+            <w:r>
+              <w:rPr>
+                <w:rFonts w:ascii="Arial" w:hAnsi="Arial" w:cs="Arial"/>
+              </w:rPr>
+              <w:t>Insight</w:t>
+            </w:r>
+            <w:proofErr w:type="spellEnd"/>
+            <w:r>
+              <w:rPr>
+                <w:rFonts w:ascii="Arial" w:hAnsi="Arial" w:cs="Arial"/>
+              </w:rPr>
+              <w:t xml:space="preserve"> (o Dossier)</w:t>
             </w:r>
           </w:p>
         </w:tc>
@@ -2077,35 +2346,133 @@
           <w:rFonts w:ascii="Arial" w:hAnsi="Arial" w:cs="Arial"/>
           <w:sz w:val="24"/>
         </w:rPr>
-        <w:t>e cargará a la base de datos black_margin de MySQL de forma mensual en el servidor de Azure para los Excel Result, TL</w:t>
-      </w:r>
-      <w:r>
-        <w:rPr>
-          <w:rFonts w:ascii="Arial" w:hAnsi="Arial" w:cs="Arial"/>
-          <w:sz w:val="24"/>
-        </w:rPr>
-        <w:t xml:space="preserve">s, </w:t>
-      </w:r>
-      <w:r>
-        <w:rPr>
-          <w:rFonts w:ascii="Arial" w:hAnsi="Arial" w:cs="Arial"/>
-          <w:sz w:val="24"/>
-        </w:rPr>
-        <w:t>Seguimiento Backlog vs CSR_External</w:t>
-      </w:r>
-      <w:r>
-        <w:rPr>
-          <w:rFonts w:ascii="Arial" w:hAnsi="Arial" w:cs="Arial"/>
-          <w:sz w:val="24"/>
-        </w:rPr>
-        <w:t xml:space="preserve"> y </w:t>
-      </w:r>
-      <w:r>
-        <w:rPr>
-          <w:rFonts w:ascii="Arial" w:hAnsi="Arial" w:cs="Arial"/>
-          <w:sz w:val="24"/>
-        </w:rPr>
-        <w:t>Organigrama Proyectos Informacionales</w:t>
+        <w:t xml:space="preserve">e cargará a la base de datos </w:t>
+      </w:r>
+      <w:proofErr w:type="spellStart"/>
+      <w:r>
+        <w:rPr>
+          <w:rFonts w:ascii="Arial" w:hAnsi="Arial" w:cs="Arial"/>
+          <w:sz w:val="24"/>
+        </w:rPr>
+        <w:t>black_margin</w:t>
+      </w:r>
+      <w:proofErr w:type="spellEnd"/>
+      <w:r>
+        <w:rPr>
+          <w:rFonts w:ascii="Arial" w:hAnsi="Arial" w:cs="Arial"/>
+          <w:sz w:val="24"/>
+        </w:rPr>
+        <w:t xml:space="preserve"> de </w:t>
+      </w:r>
+      <w:proofErr w:type="spellStart"/>
+      <w:r>
+        <w:rPr>
+          <w:rFonts w:ascii="Arial" w:hAnsi="Arial" w:cs="Arial"/>
+          <w:sz w:val="24"/>
+        </w:rPr>
+        <w:t>MySQL</w:t>
+      </w:r>
+      <w:proofErr w:type="spellEnd"/>
+      <w:r>
+        <w:rPr>
+          <w:rFonts w:ascii="Arial" w:hAnsi="Arial" w:cs="Arial"/>
+          <w:sz w:val="24"/>
+        </w:rPr>
+        <w:t xml:space="preserve"> de forma mensual en el servidor de </w:t>
+      </w:r>
+      <w:proofErr w:type="spellStart"/>
+      <w:r>
+        <w:rPr>
+          <w:rFonts w:ascii="Arial" w:hAnsi="Arial" w:cs="Arial"/>
+          <w:sz w:val="24"/>
+        </w:rPr>
+        <w:t>Azure</w:t>
+      </w:r>
+      <w:proofErr w:type="spellEnd"/>
+      <w:r>
+        <w:rPr>
+          <w:rFonts w:ascii="Arial" w:hAnsi="Arial" w:cs="Arial"/>
+          <w:sz w:val="24"/>
+        </w:rPr>
+        <w:t xml:space="preserve"> para los Excel </w:t>
+      </w:r>
+      <w:proofErr w:type="spellStart"/>
+      <w:r>
+        <w:rPr>
+          <w:rFonts w:ascii="Arial" w:hAnsi="Arial" w:cs="Arial"/>
+          <w:sz w:val="24"/>
+        </w:rPr>
+        <w:t>Result</w:t>
+      </w:r>
+      <w:proofErr w:type="spellEnd"/>
+      <w:r>
+        <w:rPr>
+          <w:rFonts w:ascii="Arial" w:hAnsi="Arial" w:cs="Arial"/>
+          <w:sz w:val="24"/>
+        </w:rPr>
+        <w:t xml:space="preserve">, </w:t>
+      </w:r>
+      <w:proofErr w:type="spellStart"/>
+      <w:r>
+        <w:rPr>
+          <w:rFonts w:ascii="Arial" w:hAnsi="Arial" w:cs="Arial"/>
+          <w:sz w:val="24"/>
+        </w:rPr>
+        <w:t>TL</w:t>
+      </w:r>
+      <w:r>
+        <w:rPr>
+          <w:rFonts w:ascii="Arial" w:hAnsi="Arial" w:cs="Arial"/>
+          <w:sz w:val="24"/>
+        </w:rPr>
+        <w:t>s</w:t>
+      </w:r>
+      <w:proofErr w:type="spellEnd"/>
+      <w:r>
+        <w:rPr>
+          <w:rFonts w:ascii="Arial" w:hAnsi="Arial" w:cs="Arial"/>
+          <w:sz w:val="24"/>
+        </w:rPr>
+        <w:t xml:space="preserve">, </w:t>
+      </w:r>
+      <w:r>
+        <w:rPr>
+          <w:rFonts w:ascii="Arial" w:hAnsi="Arial" w:cs="Arial"/>
+          <w:sz w:val="24"/>
+        </w:rPr>
+        <w:t xml:space="preserve">Seguimiento </w:t>
+      </w:r>
+      <w:proofErr w:type="spellStart"/>
+      <w:r>
+        <w:rPr>
+          <w:rFonts w:ascii="Arial" w:hAnsi="Arial" w:cs="Arial"/>
+          <w:sz w:val="24"/>
+        </w:rPr>
+        <w:t>Backlog</w:t>
+      </w:r>
+      <w:proofErr w:type="spellEnd"/>
+      <w:r>
+        <w:rPr>
+          <w:rFonts w:ascii="Arial" w:hAnsi="Arial" w:cs="Arial"/>
+          <w:sz w:val="24"/>
+        </w:rPr>
+        <w:t xml:space="preserve"> vs </w:t>
+      </w:r>
+      <w:proofErr w:type="spellStart"/>
+      <w:r>
+        <w:rPr>
+          <w:rFonts w:ascii="Arial" w:hAnsi="Arial" w:cs="Arial"/>
+          <w:sz w:val="24"/>
+        </w:rPr>
+        <w:t>CSR_External</w:t>
+      </w:r>
+      <w:proofErr w:type="spellEnd"/>
+      <w:r>
+        <w:rPr>
+          <w:rFonts w:ascii="Arial" w:hAnsi="Arial" w:cs="Arial"/>
+          <w:sz w:val="24"/>
+        </w:rPr>
+        <w:t xml:space="preserve"> y Organigrama Proyectos Informacionales</w:t>
       </w:r>
     </w:p>
     <w:p>
@@ -2205,7 +2572,55 @@
           <w:rFonts w:ascii="Arial" w:hAnsi="Arial" w:cs="Arial"/>
           <w:sz w:val="24"/>
         </w:rPr>
-        <w:t>Si no existe la BBDD en MySQL se ejecuta en primer lugar el script de creación de la misma y de las tablas utilizadas en el proyecto cada una con sus primary keys. Las tablas creadas para el proyecto son:</w:t>
+        <w:t xml:space="preserve">Si no existe la BBDD en </w:t>
+      </w:r>
+      <w:proofErr w:type="spellStart"/>
+      <w:r>
+        <w:rPr>
+          <w:rFonts w:ascii="Arial" w:hAnsi="Arial" w:cs="Arial"/>
+          <w:sz w:val="24"/>
+        </w:rPr>
+        <w:t>MySQL</w:t>
+      </w:r>
+      <w:proofErr w:type="spellEnd"/>
+      <w:r>
+        <w:rPr>
+          <w:rFonts w:ascii="Arial" w:hAnsi="Arial" w:cs="Arial"/>
+          <w:sz w:val="24"/>
+        </w:rPr>
+        <w:t xml:space="preserve"> se ejecuta en primer lugar el script de creación de la misma y de las tablas utilizadas en el proyecto cada una con sus </w:t>
+      </w:r>
+      <w:proofErr w:type="spellStart"/>
+      <w:r>
+        <w:rPr>
+          <w:rFonts w:ascii="Arial" w:hAnsi="Arial" w:cs="Arial"/>
+          <w:sz w:val="24"/>
+        </w:rPr>
+        <w:t>primary</w:t>
+      </w:r>
+      <w:proofErr w:type="spellEnd"/>
+      <w:r>
+        <w:rPr>
+          <w:rFonts w:ascii="Arial" w:hAnsi="Arial" w:cs="Arial"/>
+          <w:sz w:val="24"/>
+        </w:rPr>
+        <w:t xml:space="preserve"> </w:t>
+      </w:r>
+      <w:proofErr w:type="spellStart"/>
+      <w:r>
+        <w:rPr>
+          <w:rFonts w:ascii="Arial" w:hAnsi="Arial" w:cs="Arial"/>
+          <w:sz w:val="24"/>
+        </w:rPr>
+        <w:t>keys</w:t>
+      </w:r>
+      <w:proofErr w:type="spellEnd"/>
+      <w:r>
+        <w:rPr>
+          <w:rFonts w:ascii="Arial" w:hAnsi="Arial" w:cs="Arial"/>
+          <w:sz w:val="24"/>
+        </w:rPr>
+        <w:t>. Las tablas creadas para el proyecto son:</w:t>
       </w:r>
     </w:p>
     <w:p>
@@ -2222,6 +2637,7 @@
           <w:sz w:val="24"/>
         </w:rPr>
       </w:pPr>
+      <w:proofErr w:type="spellStart"/>
       <w:r>
         <w:rPr>
           <w:rFonts w:ascii="Arial" w:hAnsi="Arial" w:cs="Arial"/>
@@ -2229,6 +2645,7 @@
         </w:rPr>
         <w:t>Result</w:t>
       </w:r>
+      <w:proofErr w:type="spellEnd"/>
     </w:p>
     <w:p>
       <w:pPr>
@@ -2244,6 +2661,7 @@
           <w:sz w:val="24"/>
         </w:rPr>
       </w:pPr>
+      <w:proofErr w:type="spellStart"/>
       <w:r>
         <w:rPr>
           <w:rFonts w:ascii="Arial" w:hAnsi="Arial" w:cs="Arial"/>
@@ -2251,6 +2669,7 @@
         </w:rPr>
         <w:t>Tls</w:t>
       </w:r>
+      <w:proofErr w:type="spellEnd"/>
     </w:p>
     <w:p>
       <w:pPr>
@@ -2266,6 +2685,7 @@
           <w:sz w:val="24"/>
         </w:rPr>
       </w:pPr>
+      <w:proofErr w:type="spellStart"/>
       <w:r>
         <w:rPr>
           <w:rFonts w:ascii="Arial" w:hAnsi="Arial" w:cs="Arial"/>
@@ -2273,6 +2693,7 @@
         </w:rPr>
         <w:t>Movimiento_empleados</w:t>
       </w:r>
+      <w:proofErr w:type="spellEnd"/>
     </w:p>
     <w:p>
       <w:pPr>
@@ -2288,6 +2709,7 @@
           <w:sz w:val="24"/>
         </w:rPr>
       </w:pPr>
+      <w:proofErr w:type="spellStart"/>
       <w:r>
         <w:rPr>
           <w:rFonts w:ascii="Arial" w:hAnsi="Arial" w:cs="Arial"/>
@@ -2295,6 +2717,7 @@
         </w:rPr>
         <w:t>Empleados_csr</w:t>
       </w:r>
+      <w:proofErr w:type="spellEnd"/>
     </w:p>
     <w:p>
       <w:pPr>
@@ -2310,6 +2733,7 @@
           <w:sz w:val="24"/>
         </w:rPr>
       </w:pPr>
+      <w:proofErr w:type="spellStart"/>
       <w:r>
         <w:rPr>
           <w:rFonts w:ascii="Arial" w:hAnsi="Arial" w:cs="Arial"/>
@@ -2317,6 +2741,7 @@
         </w:rPr>
         <w:t>Des_persona</w:t>
       </w:r>
+      <w:proofErr w:type="spellEnd"/>
     </w:p>
     <w:p>
       <w:pPr>
@@ -2332,6 +2757,7 @@
           <w:sz w:val="24"/>
         </w:rPr>
       </w:pPr>
+      <w:proofErr w:type="spellStart"/>
       <w:r>
         <w:rPr>
           <w:rFonts w:ascii="Arial" w:hAnsi="Arial" w:cs="Arial"/>
@@ -2339,6 +2765,7 @@
         </w:rPr>
         <w:t>Proyectos_informacionales</w:t>
       </w:r>
+      <w:proofErr w:type="spellEnd"/>
     </w:p>
     <w:p>
       <w:pPr>
@@ -2378,8 +2805,18 @@
           <w:sz w:val="24"/>
           <w:u w:val="single"/>
         </w:rPr>
-        <w:t>CARGA DE DATOS A MySQL</w:t>
-      </w:r>
+        <w:t xml:space="preserve">CARGA DE DATOS A </w:t>
+      </w:r>
+      <w:proofErr w:type="spellStart"/>
+      <w:r>
+        <w:rPr>
+          <w:rFonts w:ascii="Arial" w:hAnsi="Arial" w:cs="Arial"/>
+          <w:sz w:val="24"/>
+          <w:u w:val="single"/>
+        </w:rPr>
+        <w:t>MySQL</w:t>
+      </w:r>
+      <w:proofErr w:type="spellEnd"/>
     </w:p>
     <w:p>
       <w:pPr>
@@ -2416,15 +2853,17 @@
           <w:rFonts w:ascii="Arial" w:hAnsi="Arial" w:cs="Arial"/>
           <w:sz w:val="24"/>
         </w:rPr>
-        <w:t xml:space="preserve"> de datos en</w:t>
-      </w:r>
-      <w:r>
-        <w:rPr>
-          <w:rFonts w:ascii="Arial" w:hAnsi="Arial" w:cs="Arial"/>
-          <w:sz w:val="24"/>
-        </w:rPr>
-        <w:t xml:space="preserve"> MySQL</w:t>
-      </w:r>
+        <w:t xml:space="preserve"> de datos en </w:t>
+      </w:r>
+      <w:proofErr w:type="spellStart"/>
+      <w:r>
+        <w:rPr>
+          <w:rFonts w:ascii="Arial" w:hAnsi="Arial" w:cs="Arial"/>
+          <w:sz w:val="24"/>
+        </w:rPr>
+        <w:t>MySQL</w:t>
+      </w:r>
+      <w:proofErr w:type="spellEnd"/>
       <w:r>
         <w:rPr>
           <w:rFonts w:ascii="Arial" w:hAnsi="Arial" w:cs="Arial"/>
@@ -2525,7 +2964,23 @@
           <w:rFonts w:ascii="Arial" w:hAnsi="Arial" w:cs="Arial"/>
           <w:sz w:val="24"/>
         </w:rPr>
-        <w:t>, a fin de que no se cometan fallos ni errores, también se comprueba la existencia del archivo excel del que se van a leer los datos.</w:t>
+        <w:t xml:space="preserve">, a fin de que no se cometan fallos ni errores, también se comprueba la existencia del archivo </w:t>
+      </w:r>
+      <w:proofErr w:type="spellStart"/>
+      <w:r>
+        <w:rPr>
+          <w:rFonts w:ascii="Arial" w:hAnsi="Arial" w:cs="Arial"/>
+          <w:sz w:val="24"/>
+        </w:rPr>
+        <w:t>excel</w:t>
+      </w:r>
+      <w:proofErr w:type="spellEnd"/>
+      <w:r>
+        <w:rPr>
+          <w:rFonts w:ascii="Arial" w:hAnsi="Arial" w:cs="Arial"/>
+          <w:sz w:val="24"/>
+        </w:rPr>
+        <w:t xml:space="preserve"> del que se van a leer los datos.</w:t>
       </w:r>
     </w:p>
     <w:p>
@@ -2549,7 +3004,39 @@
           <w:rFonts w:ascii="Arial" w:hAnsi="Arial" w:cs="Arial"/>
           <w:sz w:val="24"/>
         </w:rPr>
-        <w:t>e modifican los nombres originales de las columnas leidas del archivo de entrada con los datos, para que lo único que aparezca sea texto sin acentuar, ni simbología. El único simbolo que se permitirá y no será reemplazado será "_" utilizado como separación de palabras.</w:t>
+        <w:t xml:space="preserve">e modifican los nombres originales de las columnas </w:t>
+      </w:r>
+      <w:proofErr w:type="spellStart"/>
+      <w:r>
+        <w:rPr>
+          <w:rFonts w:ascii="Arial" w:hAnsi="Arial" w:cs="Arial"/>
+          <w:sz w:val="24"/>
+        </w:rPr>
+        <w:t>leidas</w:t>
+      </w:r>
+      <w:proofErr w:type="spellEnd"/>
+      <w:r>
+        <w:rPr>
+          <w:rFonts w:ascii="Arial" w:hAnsi="Arial" w:cs="Arial"/>
+          <w:sz w:val="24"/>
+        </w:rPr>
+        <w:t xml:space="preserve"> del archivo de entrada con los datos, para que lo único que aparezca sea texto sin acentuar, ni simbología. El único </w:t>
+      </w:r>
+      <w:proofErr w:type="spellStart"/>
+      <w:r>
+        <w:rPr>
+          <w:rFonts w:ascii="Arial" w:hAnsi="Arial" w:cs="Arial"/>
+          <w:sz w:val="24"/>
+        </w:rPr>
+        <w:t>simbolo</w:t>
+      </w:r>
+      <w:proofErr w:type="spellEnd"/>
+      <w:r>
+        <w:rPr>
+          <w:rFonts w:ascii="Arial" w:hAnsi="Arial" w:cs="Arial"/>
+          <w:sz w:val="24"/>
+        </w:rPr>
+        <w:t xml:space="preserve"> que se permitirá y no será reemplazado será "_" utilizado como separación de palabras.</w:t>
       </w:r>
     </w:p>
     <w:p>
@@ -2594,7 +3081,55 @@
           <w:rFonts w:ascii="Arial" w:hAnsi="Arial" w:cs="Arial"/>
           <w:sz w:val="24"/>
         </w:rPr>
-        <w:t xml:space="preserve">stos registros eliminados serán guardados en un archivo excel bajo el nombre de "rechazados_(nombre del archivo de carga).xlsx" situado en el directorio </w:t>
+        <w:t xml:space="preserve">stos registros eliminados serán guardados en un archivo </w:t>
+      </w:r>
+      <w:proofErr w:type="spellStart"/>
+      <w:r>
+        <w:rPr>
+          <w:rFonts w:ascii="Arial" w:hAnsi="Arial" w:cs="Arial"/>
+          <w:sz w:val="24"/>
+        </w:rPr>
+        <w:t>excel</w:t>
+      </w:r>
+      <w:proofErr w:type="spellEnd"/>
+      <w:r>
+        <w:rPr>
+          <w:rFonts w:ascii="Arial" w:hAnsi="Arial" w:cs="Arial"/>
+          <w:sz w:val="24"/>
+        </w:rPr>
+        <w:t xml:space="preserve"> bajo el nombre de "rechazados</w:t>
+      </w:r>
+      <w:proofErr w:type="gramStart"/>
+      <w:r>
+        <w:rPr>
+          <w:rFonts w:ascii="Arial" w:hAnsi="Arial" w:cs="Arial"/>
+          <w:sz w:val="24"/>
+        </w:rPr>
+        <w:t>_(</w:t>
+      </w:r>
+      <w:proofErr w:type="gramEnd"/>
+      <w:r>
+        <w:rPr>
+          <w:rFonts w:ascii="Arial" w:hAnsi="Arial" w:cs="Arial"/>
+          <w:sz w:val="24"/>
+        </w:rPr>
+        <w:t>nombre del archivo de carga).</w:t>
+      </w:r>
+      <w:proofErr w:type="spellStart"/>
+      <w:r>
+        <w:rPr>
+          <w:rFonts w:ascii="Arial" w:hAnsi="Arial" w:cs="Arial"/>
+          <w:sz w:val="24"/>
+        </w:rPr>
+        <w:t>xlsx</w:t>
+      </w:r>
+      <w:proofErr w:type="spellEnd"/>
+      <w:r>
+        <w:rPr>
+          <w:rFonts w:ascii="Arial" w:hAnsi="Arial" w:cs="Arial"/>
+          <w:sz w:val="24"/>
+        </w:rPr>
+        <w:t xml:space="preserve">" situado en el directorio </w:t>
       </w:r>
       <w:r>
         <w:rPr>
@@ -2626,7 +3161,23 @@
           <w:rFonts w:ascii="Arial" w:hAnsi="Arial" w:cs="Arial"/>
           <w:sz w:val="24"/>
         </w:rPr>
-        <w:t>, se realiza la carga de los datos a MySQL, generando o actualizando la carga ya existente, con los nuevos datos introducidos.</w:t>
+        <w:t xml:space="preserve">, se realiza la carga de los datos a </w:t>
+      </w:r>
+      <w:proofErr w:type="spellStart"/>
+      <w:r>
+        <w:rPr>
+          <w:rFonts w:ascii="Arial" w:hAnsi="Arial" w:cs="Arial"/>
+          <w:sz w:val="24"/>
+        </w:rPr>
+        <w:t>MySQL</w:t>
+      </w:r>
+      <w:proofErr w:type="spellEnd"/>
+      <w:r>
+        <w:rPr>
+          <w:rFonts w:ascii="Arial" w:hAnsi="Arial" w:cs="Arial"/>
+          <w:sz w:val="24"/>
+        </w:rPr>
+        <w:t>, generando o actualizando la carga ya existente, con los nuevos datos introducidos.</w:t>
       </w:r>
       <w:r>
         <w:rPr>
@@ -2679,7 +3230,25 @@
           <w:i/>
           <w:sz w:val="24"/>
         </w:rPr>
-        <w:t>C:/Users/MicroStrategyBI/Desktop/black_margin_backup/historicos_black_margin/</w:t>
+        <w:t>C</w:t>
+      </w:r>
+      <w:proofErr w:type="gramStart"/>
+      <w:r>
+        <w:rPr>
+          <w:rFonts w:ascii="Arial" w:hAnsi="Arial" w:cs="Arial"/>
+          <w:i/>
+          <w:sz w:val="24"/>
+        </w:rPr>
+        <w:t>:/</w:t>
+      </w:r>
+      <w:proofErr w:type="gramEnd"/>
+      <w:r>
+        <w:rPr>
+          <w:rFonts w:ascii="Arial" w:hAnsi="Arial" w:cs="Arial"/>
+          <w:i/>
+          <w:sz w:val="24"/>
+        </w:rPr>
+        <w:t>Users/MicroStrategyBI/Desktop/black_margin_backup/historicos_black_margin/</w:t>
       </w:r>
       <w:r>
         <w:rPr>
@@ -2796,7 +3365,23 @@
           <w:rFonts w:ascii="Arial" w:hAnsi="Arial" w:cs="Arial"/>
           <w:sz w:val="24"/>
         </w:rPr>
-        <w:t xml:space="preserve"> de Result TH.</w:t>
+        <w:t xml:space="preserve"> de </w:t>
+      </w:r>
+      <w:proofErr w:type="spellStart"/>
+      <w:r>
+        <w:rPr>
+          <w:rFonts w:ascii="Arial" w:hAnsi="Arial" w:cs="Arial"/>
+          <w:sz w:val="24"/>
+        </w:rPr>
+        <w:t>Result</w:t>
+      </w:r>
+      <w:proofErr w:type="spellEnd"/>
+      <w:r>
+        <w:rPr>
+          <w:rFonts w:ascii="Arial" w:hAnsi="Arial" w:cs="Arial"/>
+          <w:sz w:val="24"/>
+        </w:rPr>
+        <w:t xml:space="preserve"> TH.</w:t>
       </w:r>
     </w:p>
     <w:p>
@@ -2925,7 +3510,23 @@
           <w:rFonts w:ascii="Arial" w:hAnsi="Arial" w:cs="Arial"/>
           <w:sz w:val="24"/>
         </w:rPr>
-        <w:t xml:space="preserve">- TLS_Script.py, de forma mensual este Script lleva a cabo la carga de  datos de los empleados que computan horas ese mes en proyectos del BBVA en la tabla tls, incluyendo sus horas de </w:t>
+        <w:t xml:space="preserve">- TLS_Script.py, de forma mensual este Script lleva a cabo la carga de  datos de los empleados que computan horas ese mes en proyectos del BBVA en la tabla </w:t>
+      </w:r>
+      <w:proofErr w:type="spellStart"/>
+      <w:r>
+        <w:rPr>
+          <w:rFonts w:ascii="Arial" w:hAnsi="Arial" w:cs="Arial"/>
+          <w:sz w:val="24"/>
+        </w:rPr>
+        <w:t>tls</w:t>
+      </w:r>
+      <w:proofErr w:type="spellEnd"/>
+      <w:r>
+        <w:rPr>
+          <w:rFonts w:ascii="Arial" w:hAnsi="Arial" w:cs="Arial"/>
+          <w:sz w:val="24"/>
+        </w:rPr>
+        <w:t xml:space="preserve">, incluyendo sus horas de </w:t>
       </w:r>
       <w:r>
         <w:rPr>
@@ -2939,19 +3540,61 @@
           <w:rFonts w:ascii="Arial" w:hAnsi="Arial" w:cs="Arial"/>
           <w:sz w:val="24"/>
         </w:rPr>
-        <w:t xml:space="preserve"> y el “count” del número de empleados por proyecto y mes</w:t>
-      </w:r>
-      <w:r>
-        <w:rPr>
-          <w:rFonts w:ascii="Arial" w:hAnsi="Arial" w:cs="Arial"/>
-          <w:sz w:val="24"/>
-        </w:rPr>
-        <w:t>. Además, este script hace una comparativa entre meses para determinar las entradas y salidas en cada mes, cargando estos datos en la tabla movimiento_empleados.</w:t>
+        <w:t xml:space="preserve"> y el “</w:t>
+      </w:r>
+      <w:proofErr w:type="spellStart"/>
+      <w:r>
+        <w:rPr>
+          <w:rFonts w:ascii="Arial" w:hAnsi="Arial" w:cs="Arial"/>
+          <w:sz w:val="24"/>
+        </w:rPr>
+        <w:t>count</w:t>
+      </w:r>
+      <w:proofErr w:type="spellEnd"/>
+      <w:r>
+        <w:rPr>
+          <w:rFonts w:ascii="Arial" w:hAnsi="Arial" w:cs="Arial"/>
+          <w:sz w:val="24"/>
+        </w:rPr>
+        <w:t>” del número de empleados por proyecto y mes</w:t>
+      </w:r>
+      <w:r>
+        <w:rPr>
+          <w:rFonts w:ascii="Arial" w:hAnsi="Arial" w:cs="Arial"/>
+          <w:sz w:val="24"/>
+        </w:rPr>
+        <w:t xml:space="preserve">. Además, este script hace una comparativa entre meses para determinar las entradas y salidas en cada mes, cargando estos datos en la tabla </w:t>
+      </w:r>
+      <w:proofErr w:type="spellStart"/>
+      <w:r>
+        <w:rPr>
+          <w:rFonts w:ascii="Arial" w:hAnsi="Arial" w:cs="Arial"/>
+          <w:sz w:val="24"/>
+        </w:rPr>
+        <w:t>movimiento_empleados</w:t>
+      </w:r>
+      <w:proofErr w:type="spellEnd"/>
+      <w:r>
+        <w:rPr>
+          <w:rFonts w:ascii="Arial" w:hAnsi="Arial" w:cs="Arial"/>
+          <w:sz w:val="24"/>
+        </w:rPr>
+        <w:t>.</w:t>
       </w:r>
     </w:p>
     <w:p>
       <w:pPr>
         <w:spacing w:after="0" w:line="240" w:lineRule="auto"/>
+        <w:rPr>
+          <w:rFonts w:ascii="Arial" w:hAnsi="Arial" w:cs="Arial"/>
+          <w:b/>
+          <w:color w:val="000000"/>
+          <w:sz w:val="24"/>
+          <w:szCs w:val="24"/>
+          <w:lang w:eastAsia="es-ES"/>
+        </w:rPr>
+      </w:pPr>
+      <w:r>
         <w:rPr>
           <w:rFonts w:ascii="Arial" w:hAnsi="Arial" w:cs="Arial"/>
           <w:b/>
@@ -2960,6 +3603,111 @@
           <w:szCs w:val="20"/>
           <w:lang w:eastAsia="es-ES"/>
         </w:rPr>
+        <w:tab/>
+        <w:t>*</w:t>
+      </w:r>
+      <w:r>
+        <w:rPr>
+          <w:rFonts w:ascii="Arial" w:hAnsi="Arial" w:cs="Arial"/>
+          <w:b/>
+          <w:color w:val="000000"/>
+          <w:sz w:val="24"/>
+          <w:szCs w:val="24"/>
+          <w:lang w:eastAsia="es-ES"/>
+        </w:rPr>
+        <w:t xml:space="preserve">Enlace al </w:t>
+      </w:r>
+      <w:proofErr w:type="spellStart"/>
+      <w:r>
+        <w:rPr>
+          <w:rFonts w:ascii="Arial" w:hAnsi="Arial" w:cs="Arial"/>
+          <w:b/>
+          <w:color w:val="000000"/>
+          <w:sz w:val="24"/>
+          <w:szCs w:val="24"/>
+          <w:lang w:eastAsia="es-ES"/>
+        </w:rPr>
+        <w:t>Readme</w:t>
+      </w:r>
+      <w:proofErr w:type="spellEnd"/>
+      <w:r>
+        <w:rPr>
+          <w:rFonts w:ascii="Arial" w:hAnsi="Arial" w:cs="Arial"/>
+          <w:b/>
+          <w:color w:val="000000"/>
+          <w:sz w:val="24"/>
+          <w:szCs w:val="24"/>
+          <w:lang w:eastAsia="es-ES"/>
+        </w:rPr>
+        <w:t xml:space="preserve"> del análisis técnico detallado:</w:t>
+      </w:r>
+    </w:p>
+    <w:p>
+      <w:pPr>
+        <w:spacing w:after="0" w:line="240" w:lineRule="auto"/>
+        <w:ind w:left="708"/>
+        <w:rPr>
+          <w:rFonts w:ascii="Arial" w:hAnsi="Arial" w:cs="Arial"/>
+          <w:color w:val="000000"/>
+          <w:sz w:val="24"/>
+          <w:szCs w:val="24"/>
+          <w:lang w:eastAsia="es-ES"/>
+        </w:rPr>
+      </w:pPr>
+      <w:hyperlink r:id="rId14" w:history="1">
+        <w:r>
+          <w:rPr>
+            <w:rStyle w:val="Hipervnculo"/>
+            <w:rFonts w:ascii="Arial" w:hAnsi="Arial" w:cs="Arial"/>
+            <w:sz w:val="24"/>
+            <w:szCs w:val="24"/>
+            <w:lang w:eastAsia="es-ES"/>
+          </w:rPr>
+          <w:t>https://everisgroup.sharepoint.com/site</w:t>
+        </w:r>
+        <w:r>
+          <w:rPr>
+            <w:rStyle w:val="Hipervnculo"/>
+            <w:rFonts w:ascii="Arial" w:hAnsi="Arial" w:cs="Arial"/>
+            <w:sz w:val="24"/>
+            <w:szCs w:val="24"/>
+            <w:lang w:eastAsia="es-ES"/>
+          </w:rPr>
+          <w:t>s</w:t>
+        </w:r>
+        <w:r>
+          <w:rPr>
+            <w:rStyle w:val="Hipervnculo"/>
+            <w:rFonts w:ascii="Arial" w:hAnsi="Arial" w:cs="Arial"/>
+            <w:sz w:val="24"/>
+            <w:szCs w:val="24"/>
+            <w:lang w:eastAsia="es-ES"/>
+          </w:rPr>
+          <w:t>/BlackMargin/Documentos%20compartidos/General/Dise%C3%B1o%20funcional%20y%20t%C3%A9cnico/README_SCRIPTS.md</w:t>
+        </w:r>
+      </w:hyperlink>
+      <w:r>
+        <w:rPr>
+          <w:rFonts w:ascii="Arial" w:hAnsi="Arial" w:cs="Arial"/>
+          <w:color w:val="000000"/>
+          <w:sz w:val="24"/>
+          <w:szCs w:val="24"/>
+          <w:lang w:eastAsia="es-ES"/>
+        </w:rPr>
+        <w:t xml:space="preserve"> </w:t>
+      </w:r>
+    </w:p>
+    <w:p>
+      <w:pPr>
+        <w:spacing w:after="0" w:line="240" w:lineRule="auto"/>
+        <w:ind w:left="708"/>
+        <w:rPr>
+          <w:rFonts w:ascii="Arial" w:hAnsi="Arial" w:cs="Arial"/>
+          <w:color w:val="000000"/>
+          <w:sz w:val="24"/>
+          <w:szCs w:val="24"/>
+          <w:lang w:eastAsia="es-ES"/>
+        </w:rPr>
       </w:pPr>
     </w:p>
     <w:p>
@@ -2995,13 +3743,10 @@
           <w:szCs w:val="20"/>
           <w:lang w:eastAsia="es-ES"/>
         </w:rPr>
-        <w:t xml:space="preserve">Visualización del Visual Insight </w:t>
-      </w:r>
-    </w:p>
-    <w:p>
-      <w:pPr>
-        <w:spacing w:after="0" w:line="360" w:lineRule="auto"/>
-        <w:jc w:val="center"/>
+        <w:t xml:space="preserve">Visualización del Visual </w:t>
+      </w:r>
+      <w:proofErr w:type="spellStart"/>
+      <w:r>
         <w:rPr>
           <w:rFonts w:ascii="Arial" w:hAnsi="Arial" w:cs="Arial"/>
           <w:b/>
@@ -3010,7 +3755,9 @@
           <w:szCs w:val="20"/>
           <w:lang w:eastAsia="es-ES"/>
         </w:rPr>
-      </w:pPr>
+        <w:t>Insight</w:t>
+      </w:r>
+      <w:proofErr w:type="spellEnd"/>
       <w:r>
         <w:rPr>
           <w:rFonts w:ascii="Arial" w:hAnsi="Arial" w:cs="Arial"/>
@@ -3020,9 +3767,13 @@
           <w:szCs w:val="20"/>
           <w:lang w:eastAsia="es-ES"/>
         </w:rPr>
-        <w:t>(</w:t>
-      </w:r>
-      <w:r>
+        <w:t xml:space="preserve"> </w:t>
+      </w:r>
+    </w:p>
+    <w:p>
+      <w:pPr>
+        <w:spacing w:after="0" w:line="360" w:lineRule="auto"/>
+        <w:jc w:val="center"/>
         <w:rPr>
           <w:rFonts w:ascii="Arial" w:hAnsi="Arial" w:cs="Arial"/>
           <w:b/>
@@ -3031,8 +3782,7 @@
           <w:szCs w:val="20"/>
           <w:lang w:eastAsia="es-ES"/>
         </w:rPr>
-        <w:t>O</w:t>
-      </w:r>
+      </w:pPr>
       <w:r>
         <w:rPr>
           <w:rFonts w:ascii="Arial" w:hAnsi="Arial" w:cs="Arial"/>
@@ -3042,12 +3792,9 @@
           <w:szCs w:val="20"/>
           <w:lang w:eastAsia="es-ES"/>
         </w:rPr>
-        <w:t xml:space="preserve"> Dossier)</w:t>
-      </w:r>
-    </w:p>
-    <w:p>
-      <w:pPr>
-        <w:spacing w:after="0" w:line="360" w:lineRule="auto"/>
+        <w:t>(</w:t>
+      </w:r>
+      <w:r>
         <w:rPr>
           <w:rFonts w:ascii="Arial" w:hAnsi="Arial" w:cs="Arial"/>
           <w:b/>
@@ -3056,7 +3803,8 @@
           <w:szCs w:val="20"/>
           <w:lang w:eastAsia="es-ES"/>
         </w:rPr>
-      </w:pPr>
+        <w:t>O</w:t>
+      </w:r>
       <w:r>
         <w:rPr>
           <w:rFonts w:ascii="Arial" w:hAnsi="Arial" w:cs="Arial"/>
@@ -3066,7 +3814,7 @@
           <w:szCs w:val="20"/>
           <w:lang w:eastAsia="es-ES"/>
         </w:rPr>
-        <w:t xml:space="preserve"> </w:t>
+        <w:t xml:space="preserve"> Dossier)</w:t>
       </w:r>
     </w:p>
     <w:p>
@@ -3089,7 +3837,29 @@
           <w:szCs w:val="20"/>
           <w:lang w:eastAsia="es-ES"/>
         </w:rPr>
-        <w:t>El Visual Insight contendrá cinco pestañas, cada una de ellas con los</w:t>
+        <w:t xml:space="preserve">El Visual </w:t>
+      </w:r>
+      <w:proofErr w:type="spellStart"/>
+      <w:r>
+        <w:rPr>
+          <w:rFonts w:ascii="Arial" w:hAnsi="Arial" w:cs="Arial"/>
+          <w:color w:val="000000"/>
+          <w:sz w:val="24"/>
+          <w:szCs w:val="20"/>
+          <w:lang w:eastAsia="es-ES"/>
+        </w:rPr>
+        <w:t>Insight</w:t>
+      </w:r>
+      <w:proofErr w:type="spellEnd"/>
+      <w:r>
+        <w:rPr>
+          <w:rFonts w:ascii="Arial" w:hAnsi="Arial" w:cs="Arial"/>
+          <w:color w:val="000000"/>
+          <w:sz w:val="24"/>
+          <w:szCs w:val="20"/>
+          <w:lang w:eastAsia="es-ES"/>
+        </w:rPr>
+        <w:t xml:space="preserve"> contendrá cinco pestañas, cada una de ellas con los</w:t>
       </w:r>
       <w:r>
         <w:rPr>
@@ -3251,7 +4021,27 @@
           <w:szCs w:val="24"/>
           <w:lang w:eastAsia="es-ES"/>
         </w:rPr>
-        <w:t xml:space="preserve"> en euros por proyecto para los meses cargados. El de línea indica el valor del comercial margin gap.</w:t>
+        <w:t xml:space="preserve"> en euros por proyecto para los meses cargados. El de línea indica el valor del comercial </w:t>
+      </w:r>
+      <w:proofErr w:type="spellStart"/>
+      <w:r>
+        <w:rPr>
+          <w:rFonts w:ascii="Arial" w:hAnsi="Arial" w:cs="Arial"/>
+          <w:sz w:val="24"/>
+          <w:szCs w:val="24"/>
+          <w:lang w:eastAsia="es-ES"/>
+        </w:rPr>
+        <w:t>margin</w:t>
+      </w:r>
+      <w:proofErr w:type="spellEnd"/>
+      <w:r>
+        <w:rPr>
+          <w:rFonts w:ascii="Arial" w:hAnsi="Arial" w:cs="Arial"/>
+          <w:sz w:val="24"/>
+          <w:szCs w:val="24"/>
+          <w:lang w:eastAsia="es-ES"/>
+        </w:rPr>
+        <w:t xml:space="preserve"> gap.</w:t>
       </w:r>
     </w:p>
     <w:p>
@@ -3388,60 +4178,6 @@
     <w:p>
       <w:pPr>
         <w:pStyle w:val="Prrafodelista"/>
-        <w:numPr>
-          <w:ilvl w:val="1"/>
-          <w:numId w:val="19"/>
-        </w:numPr>
-        <w:spacing w:after="240" w:line="360" w:lineRule="auto"/>
-        <w:jc w:val="both"/>
-        <w:rPr>
-          <w:rFonts w:ascii="Arial" w:hAnsi="Arial" w:cs="Arial"/>
-          <w:sz w:val="24"/>
-          <w:szCs w:val="24"/>
-          <w:lang w:val="en-US" w:eastAsia="es-ES"/>
-        </w:rPr>
-      </w:pPr>
-      <w:r>
-        <w:rPr>
-          <w:rFonts w:ascii="Arial" w:hAnsi="Arial" w:cs="Arial"/>
-          <w:b/>
-          <w:sz w:val="24"/>
-          <w:szCs w:val="24"/>
-          <w:lang w:val="en-US" w:eastAsia="es-ES"/>
-        </w:rPr>
-        <w:t xml:space="preserve">Gráfica 2:  </w:t>
-      </w:r>
-      <w:r>
-        <w:rPr>
-          <w:rFonts w:ascii="Arial" w:hAnsi="Arial" w:cs="Arial"/>
-          <w:sz w:val="24"/>
-          <w:szCs w:val="24"/>
-          <w:lang w:val="en-US" w:eastAsia="es-ES"/>
-        </w:rPr>
-        <w:t>“</w:t>
-      </w:r>
-      <w:r>
-        <w:rPr>
-          <w:rFonts w:ascii="Arial" w:hAnsi="Arial" w:cs="Arial"/>
-          <w:sz w:val="24"/>
-          <w:szCs w:val="24"/>
-          <w:lang w:val="en-US" w:eastAsia="es-ES"/>
-        </w:rPr>
-        <w:t>Top contract Margin Gap</w:t>
-      </w:r>
-      <w:r>
-        <w:rPr>
-          <w:rFonts w:ascii="Arial" w:hAnsi="Arial" w:cs="Arial"/>
-          <w:sz w:val="24"/>
-          <w:szCs w:val="24"/>
-          <w:lang w:val="en-US" w:eastAsia="es-ES"/>
-        </w:rPr>
-        <w:t>”</w:t>
-      </w:r>
-    </w:p>
-    <w:p>
-      <w:pPr>
-        <w:pStyle w:val="Prrafodelista"/>
         <w:spacing w:after="240" w:line="360" w:lineRule="auto"/>
         <w:ind w:left="1440"/>
         <w:jc w:val="both"/>
@@ -3452,43 +4188,6 @@
           <w:lang w:eastAsia="es-ES"/>
         </w:rPr>
       </w:pPr>
-      <w:r>
-        <w:rPr>
-          <w:rFonts w:ascii="Arial" w:hAnsi="Arial" w:cs="Arial"/>
-          <w:sz w:val="24"/>
-          <w:szCs w:val="24"/>
-          <w:lang w:eastAsia="es-ES"/>
-        </w:rPr>
-        <w:lastRenderedPageBreak/>
-        <w:t xml:space="preserve">Es </w:t>
-      </w:r>
-      <w:r>
-        <w:rPr>
-          <w:rFonts w:ascii="Arial" w:hAnsi="Arial" w:cs="Arial"/>
-          <w:sz w:val="24"/>
-          <w:szCs w:val="24"/>
-          <w:lang w:eastAsia="es-ES"/>
-        </w:rPr>
-        <w:t xml:space="preserve">un </w:t>
-      </w:r>
-      <w:r>
-        <w:rPr>
-          <w:rFonts w:ascii="Arial" w:hAnsi="Arial" w:cs="Arial"/>
-          <w:sz w:val="24"/>
-          <w:szCs w:val="24"/>
-          <w:lang w:eastAsia="es-ES"/>
-        </w:rPr>
-        <w:t>gráfico</w:t>
-      </w:r>
-      <w:r>
-        <w:rPr>
-          <w:rFonts w:ascii="Arial" w:hAnsi="Arial" w:cs="Arial"/>
-          <w:sz w:val="24"/>
-          <w:szCs w:val="24"/>
-          <w:lang w:eastAsia="es-ES"/>
-        </w:rPr>
-        <w:t xml:space="preserve"> de barras horizontales con los valores de este indicador por proyecto. Se han anulado los proyectos con valor 0 y se ha ordenado de mayor a menor según el valor de este indicador.</w:t>
-      </w:r>
     </w:p>
     <w:p>
       <w:pPr>
@@ -3503,74 +4202,81 @@
           <w:rFonts w:ascii="Arial" w:hAnsi="Arial" w:cs="Arial"/>
           <w:sz w:val="24"/>
           <w:szCs w:val="24"/>
-          <w:lang w:eastAsia="es-ES"/>
-        </w:rPr>
-      </w:pPr>
+          <w:lang w:val="en-US" w:eastAsia="es-ES"/>
+        </w:rPr>
+      </w:pPr>
+      <w:proofErr w:type="spellStart"/>
       <w:r>
         <w:rPr>
           <w:rFonts w:ascii="Arial" w:hAnsi="Arial" w:cs="Arial"/>
           <w:b/>
           <w:sz w:val="24"/>
           <w:szCs w:val="24"/>
-          <w:lang w:eastAsia="es-ES"/>
-        </w:rPr>
-        <w:t>Texto 1</w:t>
-      </w:r>
+          <w:lang w:val="en-US" w:eastAsia="es-ES"/>
+        </w:rPr>
+        <w:lastRenderedPageBreak/>
+        <w:t>Gráfica</w:t>
+      </w:r>
+      <w:proofErr w:type="spellEnd"/>
       <w:r>
         <w:rPr>
           <w:rFonts w:ascii="Arial" w:hAnsi="Arial" w:cs="Arial"/>
           <w:b/>
           <w:sz w:val="24"/>
           <w:szCs w:val="24"/>
-          <w:lang w:eastAsia="es-ES"/>
-        </w:rPr>
-        <w:t xml:space="preserve">: </w:t>
-      </w:r>
-      <w:r>
-        <w:rPr>
-          <w:rFonts w:ascii="Arial" w:hAnsi="Arial" w:cs="Arial"/>
-          <w:sz w:val="24"/>
-          <w:szCs w:val="24"/>
-          <w:lang w:eastAsia="es-ES"/>
-        </w:rPr>
-        <w:t>última foto del</w:t>
-      </w:r>
-      <w:r>
-        <w:rPr>
-          <w:rFonts w:ascii="Arial" w:hAnsi="Arial" w:cs="Arial"/>
-          <w:b/>
-          <w:sz w:val="24"/>
-          <w:szCs w:val="24"/>
-          <w:lang w:eastAsia="es-ES"/>
-        </w:rPr>
-        <w:t xml:space="preserve"> </w:t>
-      </w:r>
-      <w:r>
-        <w:rPr>
-          <w:rFonts w:ascii="Arial" w:hAnsi="Arial" w:cs="Arial"/>
-          <w:sz w:val="24"/>
-          <w:szCs w:val="24"/>
-          <w:lang w:eastAsia="es-ES"/>
-        </w:rPr>
-        <w:t>número de empleado</w:t>
-      </w:r>
-      <w:r>
-        <w:rPr>
-          <w:rFonts w:ascii="Arial" w:hAnsi="Arial" w:cs="Arial"/>
-          <w:sz w:val="24"/>
-          <w:szCs w:val="24"/>
-          <w:lang w:eastAsia="es-ES"/>
-        </w:rPr>
-        <w:t>s</w:t>
-      </w:r>
-      <w:r>
-        <w:rPr>
-          <w:rFonts w:ascii="Arial" w:hAnsi="Arial" w:cs="Arial"/>
-          <w:sz w:val="24"/>
-          <w:szCs w:val="24"/>
-          <w:lang w:eastAsia="es-ES"/>
-        </w:rPr>
-        <w:t xml:space="preserve"> en proyectos BBVA</w:t>
+          <w:lang w:val="en-US" w:eastAsia="es-ES"/>
+        </w:rPr>
+        <w:t xml:space="preserve"> 2:  </w:t>
+      </w:r>
+      <w:r>
+        <w:rPr>
+          <w:rFonts w:ascii="Arial" w:hAnsi="Arial" w:cs="Arial"/>
+          <w:sz w:val="24"/>
+          <w:szCs w:val="24"/>
+          <w:lang w:val="en-US" w:eastAsia="es-ES"/>
+        </w:rPr>
+        <w:t>“Top contract Margin Gap”</w:t>
+      </w:r>
+    </w:p>
+    <w:p>
+      <w:pPr>
+        <w:pStyle w:val="Prrafodelista"/>
+        <w:spacing w:after="240" w:line="360" w:lineRule="auto"/>
+        <w:ind w:left="1440"/>
+        <w:jc w:val="both"/>
+        <w:rPr>
+          <w:rFonts w:ascii="Arial" w:hAnsi="Arial" w:cs="Arial"/>
+          <w:sz w:val="24"/>
+          <w:szCs w:val="24"/>
+          <w:lang w:eastAsia="es-ES"/>
+        </w:rPr>
+      </w:pPr>
+      <w:r>
+        <w:rPr>
+          <w:rFonts w:ascii="Arial" w:hAnsi="Arial" w:cs="Arial"/>
+          <w:sz w:val="24"/>
+          <w:szCs w:val="24"/>
+          <w:lang w:eastAsia="es-ES"/>
+        </w:rPr>
+        <w:t xml:space="preserve">Es </w:t>
+      </w:r>
+      <w:r>
+        <w:rPr>
+          <w:rFonts w:ascii="Arial" w:hAnsi="Arial" w:cs="Arial"/>
+          <w:sz w:val="24"/>
+          <w:szCs w:val="24"/>
+          <w:lang w:eastAsia="es-ES"/>
+        </w:rPr>
+        <w:t>un gráfico</w:t>
+      </w:r>
+      <w:r>
+        <w:rPr>
+          <w:rFonts w:ascii="Arial" w:hAnsi="Arial" w:cs="Arial"/>
+          <w:sz w:val="24"/>
+          <w:szCs w:val="24"/>
+          <w:lang w:eastAsia="es-ES"/>
+        </w:rPr>
+        <w:t xml:space="preserve"> de barras horizontales con los valores de este indicador por proyecto. Se han anulado los proyectos con valor 0 y se ha ordenado de mayor a menor según el valor de este indicador.</w:t>
       </w:r>
     </w:p>
     <w:p>
@@ -3586,9 +4292,83 @@
           <w:rFonts w:ascii="Arial" w:hAnsi="Arial" w:cs="Arial"/>
           <w:sz w:val="24"/>
           <w:szCs w:val="24"/>
+          <w:lang w:eastAsia="es-ES"/>
+        </w:rPr>
+      </w:pPr>
+      <w:r>
+        <w:rPr>
+          <w:rFonts w:ascii="Arial" w:hAnsi="Arial" w:cs="Arial"/>
+          <w:b/>
+          <w:sz w:val="24"/>
+          <w:szCs w:val="24"/>
+          <w:lang w:eastAsia="es-ES"/>
+        </w:rPr>
+        <w:t xml:space="preserve">Texto 1: </w:t>
+      </w:r>
+      <w:r>
+        <w:rPr>
+          <w:rFonts w:ascii="Arial" w:hAnsi="Arial" w:cs="Arial"/>
+          <w:sz w:val="24"/>
+          <w:szCs w:val="24"/>
+          <w:lang w:eastAsia="es-ES"/>
+        </w:rPr>
+        <w:t>última foto del</w:t>
+      </w:r>
+      <w:r>
+        <w:rPr>
+          <w:rFonts w:ascii="Arial" w:hAnsi="Arial" w:cs="Arial"/>
+          <w:b/>
+          <w:sz w:val="24"/>
+          <w:szCs w:val="24"/>
+          <w:lang w:eastAsia="es-ES"/>
+        </w:rPr>
+        <w:t xml:space="preserve"> </w:t>
+      </w:r>
+      <w:r>
+        <w:rPr>
+          <w:rFonts w:ascii="Arial" w:hAnsi="Arial" w:cs="Arial"/>
+          <w:sz w:val="24"/>
+          <w:szCs w:val="24"/>
+          <w:lang w:eastAsia="es-ES"/>
+        </w:rPr>
+        <w:t>número de empleado</w:t>
+      </w:r>
+      <w:r>
+        <w:rPr>
+          <w:rFonts w:ascii="Arial" w:hAnsi="Arial" w:cs="Arial"/>
+          <w:sz w:val="24"/>
+          <w:szCs w:val="24"/>
+          <w:lang w:eastAsia="es-ES"/>
+        </w:rPr>
+        <w:t>s</w:t>
+      </w:r>
+      <w:r>
+        <w:rPr>
+          <w:rFonts w:ascii="Arial" w:hAnsi="Arial" w:cs="Arial"/>
+          <w:sz w:val="24"/>
+          <w:szCs w:val="24"/>
+          <w:lang w:eastAsia="es-ES"/>
+        </w:rPr>
+        <w:t xml:space="preserve"> en proyectos BBVA</w:t>
+      </w:r>
+    </w:p>
+    <w:p>
+      <w:pPr>
+        <w:pStyle w:val="Prrafodelista"/>
+        <w:numPr>
+          <w:ilvl w:val="1"/>
+          <w:numId w:val="19"/>
+        </w:numPr>
+        <w:spacing w:after="240" w:line="360" w:lineRule="auto"/>
+        <w:jc w:val="both"/>
+        <w:rPr>
+          <w:rFonts w:ascii="Arial" w:hAnsi="Arial" w:cs="Arial"/>
+          <w:sz w:val="24"/>
+          <w:szCs w:val="24"/>
           <w:lang w:val="en-US" w:eastAsia="es-ES"/>
         </w:rPr>
       </w:pPr>
+      <w:proofErr w:type="spellStart"/>
       <w:r>
         <w:rPr>
           <w:rFonts w:ascii="Arial" w:hAnsi="Arial" w:cs="Arial"/>
@@ -3599,6 +4379,7 @@
         </w:rPr>
         <w:t>Texto</w:t>
       </w:r>
+      <w:proofErr w:type="spellEnd"/>
       <w:r>
         <w:rPr>
           <w:rFonts w:ascii="Arial" w:hAnsi="Arial" w:cs="Arial"/>
@@ -3619,6 +4400,7 @@
         </w:rPr>
         <w:t xml:space="preserve"> </w:t>
       </w:r>
+      <w:proofErr w:type="spellStart"/>
       <w:r>
         <w:rPr>
           <w:rFonts w:ascii="Arial" w:hAnsi="Arial" w:cs="Arial"/>
@@ -3626,8 +4408,29 @@
           <w:szCs w:val="24"/>
           <w:lang w:val="en-US" w:eastAsia="es-ES"/>
         </w:rPr>
-        <w:t>Beneficios totales</w:t>
-      </w:r>
+        <w:t>Beneficios</w:t>
+      </w:r>
+      <w:proofErr w:type="spellEnd"/>
+      <w:r>
+        <w:rPr>
+          <w:rFonts w:ascii="Arial" w:hAnsi="Arial" w:cs="Arial"/>
+          <w:sz w:val="24"/>
+          <w:szCs w:val="24"/>
+          <w:lang w:val="en-US" w:eastAsia="es-ES"/>
+        </w:rPr>
+        <w:t xml:space="preserve"> </w:t>
+      </w:r>
+      <w:proofErr w:type="spellStart"/>
+      <w:r>
+        <w:rPr>
+          <w:rFonts w:ascii="Arial" w:hAnsi="Arial" w:cs="Arial"/>
+          <w:sz w:val="24"/>
+          <w:szCs w:val="24"/>
+          <w:lang w:val="en-US" w:eastAsia="es-ES"/>
+        </w:rPr>
+        <w:t>totales</w:t>
+      </w:r>
+      <w:proofErr w:type="spellEnd"/>
     </w:p>
     <w:p>
       <w:pPr>
@@ -3667,6 +4470,7 @@
         </w:rPr>
         <w:t xml:space="preserve">Pestaña 2: </w:t>
       </w:r>
+      <w:proofErr w:type="spellStart"/>
       <w:r>
         <w:rPr>
           <w:rFonts w:ascii="Arial" w:hAnsi="Arial" w:cs="Arial"/>
@@ -3676,6 +4480,7 @@
         </w:rPr>
         <w:t>HeadCount</w:t>
       </w:r>
+      <w:proofErr w:type="spellEnd"/>
       <w:r>
         <w:rPr>
           <w:rFonts w:ascii="Arial" w:hAnsi="Arial" w:cs="Arial"/>
@@ -3853,54 +4658,16 @@
           <w:sz w:val="24"/>
           <w:szCs w:val="24"/>
         </w:rPr>
-        <w:t xml:space="preserve">Tabla </w:t>
-      </w:r>
-      <w:r>
-        <w:rPr>
-          <w:rFonts w:ascii="Arial" w:hAnsi="Arial" w:cs="Arial"/>
-          <w:b/>
+        <w:t xml:space="preserve">Tabla 2: </w:t>
+      </w:r>
+      <w:r>
+        <w:rPr>
+          <w:rFonts w:ascii="Arial" w:hAnsi="Arial" w:cs="Arial"/>
           <w:color w:val="000000" w:themeColor="text1"/>
           <w:sz w:val="24"/>
           <w:szCs w:val="24"/>
         </w:rPr>
-        <w:t>2</w:t>
-      </w:r>
-      <w:r>
-        <w:rPr>
-          <w:rFonts w:ascii="Arial" w:hAnsi="Arial" w:cs="Arial"/>
-          <w:b/>
-          <w:color w:val="000000" w:themeColor="text1"/>
-          <w:sz w:val="24"/>
-          <w:szCs w:val="24"/>
-        </w:rPr>
-        <w:t xml:space="preserve">: </w:t>
-      </w:r>
-      <w:r>
-        <w:rPr>
-          <w:rFonts w:ascii="Arial" w:hAnsi="Arial" w:cs="Arial"/>
-          <w:color w:val="000000" w:themeColor="text1"/>
-          <w:sz w:val="24"/>
-          <w:szCs w:val="24"/>
-        </w:rPr>
-        <w:t>“</w:t>
-      </w:r>
-      <w:r>
-        <w:rPr>
-          <w:rFonts w:ascii="Arial" w:hAnsi="Arial" w:cs="Arial"/>
-          <w:color w:val="000000" w:themeColor="text1"/>
-          <w:sz w:val="24"/>
-          <w:szCs w:val="24"/>
-        </w:rPr>
-        <w:t>E</w:t>
-      </w:r>
-      <w:r>
-        <w:rPr>
-          <w:rFonts w:ascii="Arial" w:hAnsi="Arial" w:cs="Arial"/>
-          <w:color w:val="000000" w:themeColor="text1"/>
-          <w:sz w:val="24"/>
-          <w:szCs w:val="24"/>
-        </w:rPr>
-        <w:t>mpleados por proyecto”</w:t>
+        <w:t>“Empleados por proyecto”</w:t>
       </w:r>
     </w:p>
     <w:p>
@@ -3956,35 +4723,16 @@
           <w:sz w:val="24"/>
           <w:szCs w:val="24"/>
         </w:rPr>
-        <w:t>KPI</w:t>
-      </w:r>
-      <w:r>
-        <w:rPr>
-          <w:rFonts w:ascii="Arial" w:hAnsi="Arial" w:cs="Arial"/>
-          <w:b/>
+        <w:t xml:space="preserve">KPI: </w:t>
+      </w:r>
+      <w:r>
+        <w:rPr>
+          <w:rFonts w:ascii="Arial" w:hAnsi="Arial" w:cs="Arial"/>
           <w:color w:val="000000" w:themeColor="text1"/>
           <w:sz w:val="24"/>
           <w:szCs w:val="24"/>
         </w:rPr>
-        <w:t xml:space="preserve">: </w:t>
-      </w:r>
-      <w:r>
-        <w:rPr>
-          <w:rFonts w:ascii="Arial" w:hAnsi="Arial" w:cs="Arial"/>
-          <w:color w:val="000000" w:themeColor="text1"/>
-          <w:sz w:val="24"/>
-          <w:szCs w:val="24"/>
-        </w:rPr>
-        <w:t>“</w:t>
-      </w:r>
-      <w:r>
-        <w:rPr>
-          <w:rFonts w:ascii="Arial" w:hAnsi="Arial" w:cs="Arial"/>
-          <w:color w:val="000000" w:themeColor="text1"/>
-          <w:sz w:val="24"/>
-          <w:szCs w:val="24"/>
-        </w:rPr>
-        <w:t>Nº Empleados</w:t>
+        <w:t>“Nº Empleados</w:t>
       </w:r>
       <w:r>
         <w:rPr>
@@ -4080,61 +4828,253 @@
     <w:p>
       <w:pPr>
         <w:pStyle w:val="Prrafodelista"/>
-        <w:numPr>
-          <w:ilvl w:val="0"/>
-          <w:numId w:val="29"/>
-        </w:numPr>
         <w:spacing w:after="240" w:line="360" w:lineRule="auto"/>
         <w:jc w:val="both"/>
         <w:rPr>
           <w:rFonts w:ascii="Arial" w:hAnsi="Arial" w:cs="Arial"/>
-          <w:sz w:val="24"/>
-          <w:szCs w:val="24"/>
-          <w:lang w:eastAsia="es-ES"/>
+          <w:color w:val="000000" w:themeColor="text1"/>
+          <w:sz w:val="24"/>
+          <w:szCs w:val="24"/>
         </w:rPr>
       </w:pPr>
       <w:r>
         <w:rPr>
           <w:rFonts w:ascii="Arial" w:hAnsi="Arial" w:cs="Arial"/>
           <w:b/>
-          <w:sz w:val="24"/>
-          <w:szCs w:val="24"/>
-          <w:lang w:eastAsia="es-ES"/>
-        </w:rPr>
-        <w:t xml:space="preserve">Gráfica 1: </w:t>
-      </w:r>
-      <w:r>
-        <w:rPr>
-          <w:rFonts w:ascii="Arial" w:hAnsi="Arial" w:cs="Arial"/>
-          <w:sz w:val="24"/>
-          <w:szCs w:val="24"/>
-          <w:lang w:eastAsia="es-ES"/>
-        </w:rPr>
-        <w:t>“Número de entradas y salidas por mes”</w:t>
+          <w:color w:val="000000" w:themeColor="text1"/>
+          <w:sz w:val="24"/>
+          <w:szCs w:val="24"/>
+        </w:rPr>
+        <w:t>*</w:t>
+      </w:r>
+      <w:r>
+        <w:rPr>
+          <w:rFonts w:ascii="Arial" w:hAnsi="Arial" w:cs="Arial"/>
+          <w:color w:val="000000" w:themeColor="text1"/>
+          <w:sz w:val="24"/>
+          <w:szCs w:val="24"/>
+        </w:rPr>
+        <w:t>Esta pestaña está pendiente de revisión por parte del cliente, 2 Gaps a mejorar</w:t>
+      </w:r>
+      <w:r>
+        <w:rPr>
+          <w:rFonts w:ascii="Arial" w:hAnsi="Arial" w:cs="Arial"/>
+          <w:color w:val="000000" w:themeColor="text1"/>
+          <w:sz w:val="24"/>
+          <w:szCs w:val="24"/>
+        </w:rPr>
+        <w:t>:</w:t>
+      </w:r>
+      <w:r>
+        <w:rPr>
+          <w:rFonts w:ascii="Arial" w:hAnsi="Arial" w:cs="Arial"/>
+          <w:color w:val="000000" w:themeColor="text1"/>
+          <w:sz w:val="24"/>
+          <w:szCs w:val="24"/>
+        </w:rPr>
+        <w:t xml:space="preserve"> </w:t>
       </w:r>
     </w:p>
     <w:p>
       <w:pPr>
         <w:pStyle w:val="Prrafodelista"/>
         <w:spacing w:after="240" w:line="360" w:lineRule="auto"/>
-        <w:ind w:left="1440"/>
         <w:jc w:val="both"/>
         <w:rPr>
           <w:rFonts w:ascii="Arial" w:hAnsi="Arial" w:cs="Arial"/>
-          <w:sz w:val="24"/>
-          <w:szCs w:val="24"/>
-          <w:lang w:eastAsia="es-ES"/>
-        </w:rPr>
-      </w:pPr>
-      <w:r>
-        <w:rPr>
-          <w:rFonts w:ascii="Arial" w:hAnsi="Arial" w:cs="Arial"/>
-          <w:sz w:val="24"/>
-          <w:szCs w:val="24"/>
-          <w:lang w:eastAsia="es-ES"/>
-        </w:rPr>
-        <w:t>Es un gráfico de barras que muestra cuántas personas entran y salen en cada mes en proyectos BBVA.</w:t>
-      </w:r>
+          <w:color w:val="000000" w:themeColor="text1"/>
+          <w:sz w:val="24"/>
+          <w:szCs w:val="24"/>
+        </w:rPr>
+      </w:pPr>
+      <w:r>
+        <w:rPr>
+          <w:rFonts w:ascii="Arial" w:hAnsi="Arial" w:cs="Arial"/>
+          <w:color w:val="000000" w:themeColor="text1"/>
+          <w:sz w:val="24"/>
+          <w:szCs w:val="24"/>
+        </w:rPr>
+        <w:t xml:space="preserve">- </w:t>
+      </w:r>
+      <w:r>
+        <w:rPr>
+          <w:rFonts w:ascii="Arial" w:hAnsi="Arial" w:cs="Arial"/>
+          <w:color w:val="000000" w:themeColor="text1"/>
+          <w:sz w:val="24"/>
+          <w:szCs w:val="24"/>
+        </w:rPr>
+        <w:t xml:space="preserve">Un empleado no impute horas durante un mes debido </w:t>
+      </w:r>
+      <w:r>
+        <w:rPr>
+          <w:rFonts w:ascii="Arial" w:hAnsi="Arial" w:cs="Arial"/>
+          <w:color w:val="000000" w:themeColor="text1"/>
+          <w:sz w:val="24"/>
+          <w:szCs w:val="24"/>
+        </w:rPr>
+        <w:t xml:space="preserve">causas </w:t>
+      </w:r>
+      <w:r>
+        <w:rPr>
+          <w:rFonts w:ascii="Arial" w:hAnsi="Arial" w:cs="Arial"/>
+          <w:color w:val="000000" w:themeColor="text1"/>
+          <w:sz w:val="24"/>
+          <w:szCs w:val="24"/>
+        </w:rPr>
+        <w:t>distintas</w:t>
+      </w:r>
+      <w:r>
+        <w:rPr>
+          <w:rFonts w:ascii="Arial" w:hAnsi="Arial" w:cs="Arial"/>
+          <w:color w:val="000000" w:themeColor="text1"/>
+          <w:sz w:val="24"/>
+          <w:szCs w:val="24"/>
+        </w:rPr>
+        <w:t xml:space="preserve"> a la baja del empleado en cuesti</w:t>
+      </w:r>
+      <w:r>
+        <w:rPr>
+          <w:rFonts w:ascii="Arial" w:hAnsi="Arial" w:cs="Arial"/>
+          <w:color w:val="000000" w:themeColor="text1"/>
+          <w:sz w:val="24"/>
+          <w:szCs w:val="24"/>
+        </w:rPr>
+        <w:t>ón.</w:t>
+      </w:r>
+    </w:p>
+    <w:p>
+      <w:pPr>
+        <w:pStyle w:val="Prrafodelista"/>
+        <w:spacing w:after="240" w:line="360" w:lineRule="auto"/>
+        <w:jc w:val="both"/>
+        <w:rPr>
+          <w:rFonts w:ascii="Arial" w:hAnsi="Arial" w:cs="Arial"/>
+          <w:color w:val="000000" w:themeColor="text1"/>
+          <w:sz w:val="24"/>
+          <w:szCs w:val="24"/>
+        </w:rPr>
+      </w:pPr>
+      <w:r>
+        <w:rPr>
+          <w:rFonts w:ascii="Arial" w:hAnsi="Arial" w:cs="Arial"/>
+          <w:color w:val="000000" w:themeColor="text1"/>
+          <w:sz w:val="24"/>
+          <w:szCs w:val="24"/>
+        </w:rPr>
+        <w:t>- La baja no se recoge en el mes adecuado debido a que se detecta la baja a partir del primer mes que no imputa.</w:t>
+      </w:r>
+    </w:p>
+    <w:p>
+      <w:pPr>
+        <w:pStyle w:val="Prrafodelista"/>
+        <w:spacing w:after="240" w:line="360" w:lineRule="auto"/>
+        <w:jc w:val="both"/>
+        <w:rPr>
+          <w:rFonts w:ascii="Arial" w:hAnsi="Arial" w:cs="Arial"/>
+          <w:color w:val="000000" w:themeColor="text1"/>
+          <w:sz w:val="24"/>
+          <w:szCs w:val="24"/>
+        </w:rPr>
+      </w:pPr>
+      <w:r>
+        <w:rPr>
+          <w:rFonts w:ascii="Arial" w:hAnsi="Arial" w:cs="Arial"/>
+          <w:color w:val="000000" w:themeColor="text1"/>
+          <w:sz w:val="24"/>
+          <w:szCs w:val="24"/>
+        </w:rPr>
+        <w:t xml:space="preserve"> </w:t>
+      </w:r>
+    </w:p>
+    <w:p>
+      <w:pPr>
+        <w:pStyle w:val="Prrafodelista"/>
+        <w:spacing w:after="240" w:line="360" w:lineRule="auto"/>
+        <w:jc w:val="both"/>
+        <w:rPr>
+          <w:rFonts w:ascii="Arial" w:hAnsi="Arial" w:cs="Arial"/>
+          <w:color w:val="000000" w:themeColor="text1"/>
+          <w:sz w:val="24"/>
+          <w:szCs w:val="24"/>
+        </w:rPr>
+      </w:pPr>
+      <w:r>
+        <w:rPr>
+          <w:rFonts w:ascii="Arial" w:hAnsi="Arial" w:cs="Arial"/>
+          <w:color w:val="000000" w:themeColor="text1"/>
+          <w:sz w:val="24"/>
+          <w:szCs w:val="24"/>
+        </w:rPr>
+        <w:t xml:space="preserve">Se plantea una posible solución recogiendo fechas de baja en tabla </w:t>
+      </w:r>
+      <w:proofErr w:type="spellStart"/>
+      <w:r>
+        <w:rPr>
+          <w:rFonts w:ascii="Arial" w:hAnsi="Arial" w:cs="Arial"/>
+          <w:color w:val="000000" w:themeColor="text1"/>
+          <w:sz w:val="24"/>
+          <w:szCs w:val="24"/>
+        </w:rPr>
+        <w:t>des_persona</w:t>
+      </w:r>
+      <w:proofErr w:type="spellEnd"/>
+      <w:r>
+        <w:rPr>
+          <w:rFonts w:ascii="Arial" w:hAnsi="Arial" w:cs="Arial"/>
+          <w:color w:val="000000" w:themeColor="text1"/>
+          <w:sz w:val="24"/>
+          <w:szCs w:val="24"/>
+        </w:rPr>
+        <w:t xml:space="preserve"> y haciendo esta pestaña a partir de la misma en lugar de coger la tabla </w:t>
+      </w:r>
+      <w:proofErr w:type="spellStart"/>
+      <w:r>
+        <w:rPr>
+          <w:rFonts w:ascii="Arial" w:hAnsi="Arial" w:cs="Arial"/>
+          <w:color w:val="000000" w:themeColor="text1"/>
+          <w:sz w:val="24"/>
+          <w:szCs w:val="24"/>
+        </w:rPr>
+        <w:t>TLs</w:t>
+      </w:r>
+      <w:proofErr w:type="spellEnd"/>
+      <w:r>
+        <w:rPr>
+          <w:rFonts w:ascii="Arial" w:hAnsi="Arial" w:cs="Arial"/>
+          <w:color w:val="000000" w:themeColor="text1"/>
+          <w:sz w:val="24"/>
+          <w:szCs w:val="24"/>
+        </w:rPr>
+        <w:t>.</w:t>
+      </w:r>
+      <w:bookmarkStart w:id="1" w:name="_GoBack"/>
+      <w:bookmarkEnd w:id="1"/>
+    </w:p>
+    <w:p>
+      <w:pPr>
+        <w:pStyle w:val="Prrafodelista"/>
+        <w:spacing w:after="240" w:line="360" w:lineRule="auto"/>
+        <w:jc w:val="both"/>
+        <w:rPr>
+          <w:rFonts w:ascii="Arial" w:hAnsi="Arial" w:cs="Arial"/>
+          <w:color w:val="000000" w:themeColor="text1"/>
+          <w:sz w:val="24"/>
+          <w:szCs w:val="24"/>
+        </w:rPr>
+      </w:pPr>
+    </w:p>
+    <w:p>
+      <w:pPr>
+        <w:pStyle w:val="Prrafodelista"/>
+        <w:spacing w:after="240" w:line="360" w:lineRule="auto"/>
+        <w:jc w:val="both"/>
+        <w:rPr>
+          <w:rFonts w:ascii="Arial" w:hAnsi="Arial" w:cs="Arial"/>
+          <w:sz w:val="24"/>
+          <w:szCs w:val="24"/>
+          <w:lang w:eastAsia="es-ES"/>
+        </w:rPr>
+      </w:pPr>
     </w:p>
     <w:p>
       <w:pPr>
@@ -4160,44 +5100,17 @@
           <w:szCs w:val="24"/>
           <w:lang w:eastAsia="es-ES"/>
         </w:rPr>
-        <w:t>Tabla</w:t>
-      </w:r>
-      <w:r>
-        <w:rPr>
-          <w:rFonts w:ascii="Arial" w:hAnsi="Arial" w:cs="Arial"/>
-          <w:b/>
-          <w:sz w:val="24"/>
-          <w:szCs w:val="24"/>
-          <w:lang w:eastAsia="es-ES"/>
-        </w:rPr>
-        <w:t xml:space="preserve"> 1: </w:t>
-      </w:r>
-      <w:r>
-        <w:rPr>
-          <w:rFonts w:ascii="Arial" w:hAnsi="Arial" w:cs="Arial"/>
-          <w:sz w:val="24"/>
-          <w:szCs w:val="24"/>
-          <w:lang w:eastAsia="es-ES"/>
-        </w:rPr>
-        <w:t>“</w:t>
-      </w:r>
-      <w:r>
-        <w:rPr>
-          <w:rFonts w:ascii="Arial" w:hAnsi="Arial" w:cs="Arial"/>
-          <w:sz w:val="24"/>
-          <w:szCs w:val="24"/>
-          <w:lang w:eastAsia="es-ES"/>
-        </w:rPr>
-        <w:t>Movimiento de empleados</w:t>
-      </w:r>
-      <w:r>
-        <w:rPr>
-          <w:rFonts w:ascii="Arial" w:hAnsi="Arial" w:cs="Arial"/>
-          <w:sz w:val="24"/>
-          <w:szCs w:val="24"/>
-          <w:lang w:eastAsia="es-ES"/>
-        </w:rPr>
-        <w:t>”</w:t>
+        <w:lastRenderedPageBreak/>
+        <w:t xml:space="preserve">Gráfica 1: </w:t>
+      </w:r>
+      <w:r>
+        <w:rPr>
+          <w:rFonts w:ascii="Arial" w:hAnsi="Arial" w:cs="Arial"/>
+          <w:sz w:val="24"/>
+          <w:szCs w:val="24"/>
+          <w:lang w:eastAsia="es-ES"/>
+        </w:rPr>
+        <w:t>“Número de entradas y salidas por mes”</w:t>
       </w:r>
     </w:p>
     <w:p>
@@ -4220,7 +5133,7 @@
           <w:szCs w:val="24"/>
           <w:lang w:eastAsia="es-ES"/>
         </w:rPr>
-        <w:t>Amplía la información contenida en el gráfico, con los nombres, ID empleado y categoría de los empleados que entran o salen cada mes.</w:t>
+        <w:t>Es un gráfico de barras que muestra cuántas personas entran y salen en cada mes en proyectos BBVA.</w:t>
       </w:r>
     </w:p>
     <w:p>
@@ -4247,51 +5160,23 @@
           <w:szCs w:val="24"/>
           <w:lang w:eastAsia="es-ES"/>
         </w:rPr>
-        <w:t>KPI</w:t>
-      </w:r>
-      <w:r>
-        <w:rPr>
-          <w:rFonts w:ascii="Arial" w:hAnsi="Arial" w:cs="Arial"/>
-          <w:b/>
-          <w:sz w:val="24"/>
-          <w:szCs w:val="24"/>
-          <w:lang w:eastAsia="es-ES"/>
-        </w:rPr>
-        <w:t xml:space="preserve"> 1: </w:t>
-      </w:r>
-      <w:r>
-        <w:rPr>
-          <w:rFonts w:ascii="Arial" w:hAnsi="Arial" w:cs="Arial"/>
-          <w:sz w:val="24"/>
-          <w:szCs w:val="24"/>
-          <w:lang w:eastAsia="es-ES"/>
-        </w:rPr>
-        <w:t>“</w:t>
-      </w:r>
-      <w:r>
-        <w:rPr>
-          <w:rFonts w:ascii="Arial" w:hAnsi="Arial" w:cs="Arial"/>
-          <w:sz w:val="24"/>
-          <w:szCs w:val="24"/>
-          <w:lang w:eastAsia="es-ES"/>
-        </w:rPr>
-        <w:t>Entradas</w:t>
-      </w:r>
-      <w:r>
-        <w:rPr>
-          <w:rFonts w:ascii="Arial" w:hAnsi="Arial" w:cs="Arial"/>
-          <w:sz w:val="24"/>
-          <w:szCs w:val="24"/>
-          <w:lang w:eastAsia="es-ES"/>
-        </w:rPr>
-        <w:t>”</w:t>
+        <w:t xml:space="preserve">Tabla 1: </w:t>
+      </w:r>
+      <w:r>
+        <w:rPr>
+          <w:rFonts w:ascii="Arial" w:hAnsi="Arial" w:cs="Arial"/>
+          <w:sz w:val="24"/>
+          <w:szCs w:val="24"/>
+          <w:lang w:eastAsia="es-ES"/>
+        </w:rPr>
+        <w:t>“Movimiento de empleados”</w:t>
       </w:r>
     </w:p>
     <w:p>
       <w:pPr>
         <w:pStyle w:val="Prrafodelista"/>
         <w:spacing w:after="240" w:line="360" w:lineRule="auto"/>
-        <w:ind w:left="1353"/>
+        <w:ind w:left="1440"/>
         <w:jc w:val="both"/>
         <w:rPr>
           <w:rFonts w:ascii="Arial" w:hAnsi="Arial" w:cs="Arial"/>
@@ -4307,7 +5192,7 @@
           <w:szCs w:val="24"/>
           <w:lang w:eastAsia="es-ES"/>
         </w:rPr>
-        <w:t>Número de entradas total o del mes seleccionado en el gráfico.</w:t>
+        <w:t>Amplía la información contenida en el gráfico, con los nombres, ID empleado y categoría de los empleados que entran o salen cada mes.</w:t>
       </w:r>
     </w:p>
     <w:p>
@@ -4334,51 +5219,23 @@
           <w:szCs w:val="24"/>
           <w:lang w:eastAsia="es-ES"/>
         </w:rPr>
-        <w:t>KPI 2</w:t>
-      </w:r>
-      <w:r>
-        <w:rPr>
-          <w:rFonts w:ascii="Arial" w:hAnsi="Arial" w:cs="Arial"/>
-          <w:b/>
-          <w:sz w:val="24"/>
-          <w:szCs w:val="24"/>
-          <w:lang w:eastAsia="es-ES"/>
-        </w:rPr>
-        <w:t xml:space="preserve">: </w:t>
-      </w:r>
-      <w:r>
-        <w:rPr>
-          <w:rFonts w:ascii="Arial" w:hAnsi="Arial" w:cs="Arial"/>
-          <w:sz w:val="24"/>
-          <w:szCs w:val="24"/>
-          <w:lang w:eastAsia="es-ES"/>
-        </w:rPr>
-        <w:t>“</w:t>
-      </w:r>
-      <w:r>
-        <w:rPr>
-          <w:rFonts w:ascii="Arial" w:hAnsi="Arial" w:cs="Arial"/>
-          <w:sz w:val="24"/>
-          <w:szCs w:val="24"/>
-          <w:lang w:eastAsia="es-ES"/>
-        </w:rPr>
-        <w:t>Salidas</w:t>
-      </w:r>
-      <w:r>
-        <w:rPr>
-          <w:rFonts w:ascii="Arial" w:hAnsi="Arial" w:cs="Arial"/>
-          <w:sz w:val="24"/>
-          <w:szCs w:val="24"/>
-          <w:lang w:eastAsia="es-ES"/>
-        </w:rPr>
-        <w:t>”</w:t>
+        <w:t xml:space="preserve">KPI 1: </w:t>
+      </w:r>
+      <w:r>
+        <w:rPr>
+          <w:rFonts w:ascii="Arial" w:hAnsi="Arial" w:cs="Arial"/>
+          <w:sz w:val="24"/>
+          <w:szCs w:val="24"/>
+          <w:lang w:eastAsia="es-ES"/>
+        </w:rPr>
+        <w:t>“Entradas”</w:t>
       </w:r>
     </w:p>
     <w:p>
       <w:pPr>
         <w:pStyle w:val="Prrafodelista"/>
         <w:spacing w:after="240" w:line="360" w:lineRule="auto"/>
-        <w:ind w:left="1440"/>
+        <w:ind w:left="1353"/>
         <w:jc w:val="both"/>
         <w:rPr>
           <w:rFonts w:ascii="Arial" w:hAnsi="Arial" w:cs="Arial"/>
@@ -4394,103 +5251,8 @@
           <w:szCs w:val="24"/>
           <w:lang w:eastAsia="es-ES"/>
         </w:rPr>
-        <w:t>Número de salidas total o del mes seleccionado en el gráfico.</w:t>
-      </w:r>
-    </w:p>
-    <w:p>
-      <w:pPr>
-        <w:pStyle w:val="Prrafodelista"/>
-        <w:spacing w:after="240" w:line="360" w:lineRule="auto"/>
-        <w:ind w:left="1440"/>
-        <w:jc w:val="both"/>
-        <w:rPr>
-          <w:rFonts w:ascii="Arial" w:hAnsi="Arial" w:cs="Arial"/>
-          <w:sz w:val="24"/>
-          <w:szCs w:val="24"/>
-          <w:lang w:eastAsia="es-ES"/>
-        </w:rPr>
-      </w:pPr>
-    </w:p>
-    <w:p>
-      <w:pPr>
-        <w:pStyle w:val="Prrafodelista"/>
-        <w:spacing w:after="240" w:line="360" w:lineRule="auto"/>
-        <w:ind w:left="1440"/>
-        <w:jc w:val="both"/>
-        <w:rPr>
-          <w:rFonts w:ascii="Arial" w:hAnsi="Arial" w:cs="Arial"/>
-          <w:sz w:val="24"/>
-          <w:szCs w:val="24"/>
-          <w:lang w:eastAsia="es-ES"/>
-        </w:rPr>
-      </w:pPr>
-    </w:p>
-    <w:p>
-      <w:pPr>
-        <w:pStyle w:val="Prrafodelista"/>
-        <w:numPr>
-          <w:ilvl w:val="0"/>
-          <w:numId w:val="22"/>
-        </w:numPr>
-        <w:spacing w:after="0" w:line="240" w:lineRule="auto"/>
-        <w:rPr>
-          <w:rFonts w:ascii="Arial" w:hAnsi="Arial" w:cs="Arial"/>
-          <w:color w:val="000000" w:themeColor="text1"/>
-          <w:sz w:val="28"/>
-          <w:szCs w:val="24"/>
-        </w:rPr>
-      </w:pPr>
-      <w:r>
-        <w:rPr>
-          <w:rFonts w:ascii="Arial" w:hAnsi="Arial" w:cs="Arial"/>
-          <w:b/>
-          <w:color w:val="000000" w:themeColor="text1"/>
-          <w:sz w:val="24"/>
-          <w:szCs w:val="24"/>
-        </w:rPr>
-        <w:lastRenderedPageBreak/>
-        <w:t>Pestaña 4</w:t>
-      </w:r>
-      <w:r>
-        <w:rPr>
-          <w:rFonts w:ascii="Arial" w:hAnsi="Arial" w:cs="Arial"/>
-          <w:b/>
-          <w:color w:val="000000" w:themeColor="text1"/>
-          <w:sz w:val="28"/>
-          <w:szCs w:val="24"/>
-        </w:rPr>
-        <w:t>:</w:t>
-      </w:r>
-      <w:r>
-        <w:rPr>
-          <w:rFonts w:ascii="Arial" w:hAnsi="Arial" w:cs="Arial"/>
-          <w:color w:val="000000" w:themeColor="text1"/>
-          <w:sz w:val="28"/>
-          <w:szCs w:val="24"/>
-        </w:rPr>
-        <w:t xml:space="preserve"> </w:t>
-      </w:r>
-      <w:r>
-        <w:rPr>
-          <w:rFonts w:ascii="Arial" w:hAnsi="Arial" w:cs="Arial"/>
-          <w:color w:val="000000" w:themeColor="text1"/>
-          <w:sz w:val="24"/>
-          <w:szCs w:val="24"/>
-        </w:rPr>
-        <w:t>Estabilización vs cierre</w:t>
-      </w:r>
-    </w:p>
-    <w:p>
-      <w:pPr>
-        <w:pStyle w:val="Prrafodelista"/>
-        <w:spacing w:after="0" w:line="240" w:lineRule="auto"/>
-        <w:rPr>
-          <w:rFonts w:ascii="Arial" w:hAnsi="Arial" w:cs="Arial"/>
-          <w:color w:val="000000" w:themeColor="text1"/>
-          <w:sz w:val="28"/>
-          <w:szCs w:val="24"/>
-        </w:rPr>
-      </w:pPr>
+        <w:t>Número de entradas total o del mes seleccionado en el gráfico.</w:t>
+      </w:r>
     </w:p>
     <w:p>
       <w:pPr>
@@ -4516,34 +5278,16 @@
           <w:szCs w:val="24"/>
           <w:lang w:eastAsia="es-ES"/>
         </w:rPr>
-        <w:t xml:space="preserve">Gráfica 1: </w:t>
-      </w:r>
-      <w:r>
-        <w:rPr>
-          <w:rFonts w:ascii="Arial" w:hAnsi="Arial" w:cs="Arial"/>
-          <w:sz w:val="24"/>
-          <w:szCs w:val="24"/>
-          <w:lang w:eastAsia="es-ES"/>
-        </w:rPr>
-        <w:t>“</w:t>
-      </w:r>
-      <w:r>
-        <w:rPr>
-          <w:rFonts w:ascii="Arial" w:hAnsi="Arial" w:cs="Arial"/>
-          <w:sz w:val="24"/>
-          <w:szCs w:val="24"/>
-          <w:lang w:eastAsia="es-ES"/>
-        </w:rPr>
-        <w:t>Diferencia horas estabilización – horas cierre</w:t>
-      </w:r>
-      <w:r>
-        <w:rPr>
-          <w:rFonts w:ascii="Arial" w:hAnsi="Arial" w:cs="Arial"/>
-          <w:sz w:val="24"/>
-          <w:szCs w:val="24"/>
-          <w:lang w:eastAsia="es-ES"/>
-        </w:rPr>
-        <w:t>”</w:t>
+        <w:t xml:space="preserve">KPI 2: </w:t>
+      </w:r>
+      <w:r>
+        <w:rPr>
+          <w:rFonts w:ascii="Arial" w:hAnsi="Arial" w:cs="Arial"/>
+          <w:sz w:val="24"/>
+          <w:szCs w:val="24"/>
+          <w:lang w:eastAsia="es-ES"/>
+        </w:rPr>
+        <w:t>“Salidas”</w:t>
       </w:r>
     </w:p>
     <w:p>
@@ -4566,25 +5310,7 @@
           <w:szCs w:val="24"/>
           <w:lang w:eastAsia="es-ES"/>
         </w:rPr>
-        <w:t xml:space="preserve">Es un gráfico de barras </w:t>
-      </w:r>
-      <w:r>
-        <w:rPr>
-          <w:rFonts w:ascii="Arial" w:hAnsi="Arial" w:cs="Arial"/>
-          <w:sz w:val="24"/>
-          <w:szCs w:val="24"/>
-          <w:lang w:eastAsia="es-ES"/>
-        </w:rPr>
-        <w:t xml:space="preserve">con la diferencia entre las horas de estabilización (recogidas en tls) y las horas de cierre (recogidas en </w:t>
-      </w:r>
-      <w:r>
-        <w:rPr>
-          <w:rFonts w:ascii="Arial" w:hAnsi="Arial" w:cs="Arial"/>
-          <w:sz w:val="24"/>
-          <w:szCs w:val="24"/>
-          <w:lang w:eastAsia="es-ES"/>
-        </w:rPr>
-        <w:t>csr). Los resultados aparecen indicados por empleado y pueden ser filtrados por mes, proyecto y empleado. Los valores nulos no se muestran.</w:t>
+        <w:t>Número de salidas total o del mes seleccionado en el gráfico.</w:t>
       </w:r>
     </w:p>
     <w:p>
@@ -4600,42 +5326,20 @@
           <w:lang w:eastAsia="es-ES"/>
         </w:rPr>
       </w:pPr>
-      <w:r>
-        <w:rPr>
-          <w:rFonts w:ascii="Arial" w:hAnsi="Arial" w:cs="Arial"/>
-          <w:sz w:val="24"/>
-          <w:szCs w:val="24"/>
-          <w:lang w:eastAsia="es-ES"/>
-        </w:rPr>
-        <w:tab/>
-      </w:r>
-      <w:r>
-        <w:rPr>
-          <w:rFonts w:ascii="Arial" w:hAnsi="Arial" w:cs="Arial"/>
-          <w:sz w:val="24"/>
-          <w:szCs w:val="24"/>
-          <w:lang w:eastAsia="es-ES"/>
-        </w:rPr>
-        <w:tab/>
-      </w:r>
-      <w:r>
-        <w:rPr>
-          <w:rFonts w:ascii="Arial" w:hAnsi="Arial" w:cs="Arial"/>
-          <w:sz w:val="24"/>
-          <w:szCs w:val="24"/>
-          <w:lang w:eastAsia="es-ES"/>
-        </w:rPr>
-        <w:tab/>
-      </w:r>
-      <w:r>
-        <w:rPr>
-          <w:rFonts w:ascii="Arial" w:hAnsi="Arial" w:cs="Arial"/>
-          <w:sz w:val="24"/>
-          <w:szCs w:val="24"/>
-          <w:lang w:eastAsia="es-ES"/>
-        </w:rPr>
-        <w:tab/>
-      </w:r>
+    </w:p>
+    <w:p>
+      <w:pPr>
+        <w:pStyle w:val="Prrafodelista"/>
+        <w:spacing w:after="240" w:line="360" w:lineRule="auto"/>
+        <w:ind w:left="1440"/>
+        <w:jc w:val="both"/>
+        <w:rPr>
+          <w:rFonts w:ascii="Arial" w:hAnsi="Arial" w:cs="Arial"/>
+          <w:sz w:val="24"/>
+          <w:szCs w:val="24"/>
+          <w:lang w:eastAsia="es-ES"/>
+        </w:rPr>
+      </w:pPr>
     </w:p>
     <w:p>
       <w:pPr>
@@ -4647,70 +5351,58 @@
         <w:spacing w:after="0" w:line="240" w:lineRule="auto"/>
         <w:rPr>
           <w:rFonts w:ascii="Arial" w:hAnsi="Arial" w:cs="Arial"/>
+          <w:color w:val="000000" w:themeColor="text1"/>
+          <w:sz w:val="28"/>
+          <w:szCs w:val="24"/>
+        </w:rPr>
+      </w:pPr>
+      <w:r>
+        <w:rPr>
+          <w:rFonts w:ascii="Arial" w:hAnsi="Arial" w:cs="Arial"/>
           <w:b/>
           <w:color w:val="000000" w:themeColor="text1"/>
           <w:sz w:val="24"/>
           <w:szCs w:val="24"/>
         </w:rPr>
-      </w:pPr>
+        <w:t>Pestaña 4</w:t>
+      </w:r>
       <w:r>
         <w:rPr>
           <w:rFonts w:ascii="Arial" w:hAnsi="Arial" w:cs="Arial"/>
           <w:b/>
           <w:color w:val="000000" w:themeColor="text1"/>
-          <w:sz w:val="24"/>
-          <w:szCs w:val="24"/>
-        </w:rPr>
-        <w:t>P</w:t>
-      </w:r>
-      <w:r>
-        <w:rPr>
-          <w:rFonts w:ascii="Arial" w:hAnsi="Arial" w:cs="Arial"/>
-          <w:b/>
+          <w:sz w:val="28"/>
+          <w:szCs w:val="24"/>
+        </w:rPr>
+        <w:t>:</w:t>
+      </w:r>
+      <w:r>
+        <w:rPr>
+          <w:rFonts w:ascii="Arial" w:hAnsi="Arial" w:cs="Arial"/>
           <w:color w:val="000000" w:themeColor="text1"/>
-          <w:sz w:val="24"/>
-          <w:szCs w:val="24"/>
-        </w:rPr>
-        <w:t>estaña 5</w:t>
-      </w:r>
-      <w:r>
-        <w:rPr>
-          <w:rFonts w:ascii="Arial" w:hAnsi="Arial" w:cs="Arial"/>
-          <w:b/>
+          <w:sz w:val="28"/>
+          <w:szCs w:val="24"/>
+        </w:rPr>
+        <w:t xml:space="preserve"> </w:t>
+      </w:r>
+      <w:r>
+        <w:rPr>
+          <w:rFonts w:ascii="Arial" w:hAnsi="Arial" w:cs="Arial"/>
           <w:color w:val="000000" w:themeColor="text1"/>
           <w:sz w:val="24"/>
           <w:szCs w:val="24"/>
         </w:rPr>
-        <w:t>:</w:t>
-      </w:r>
-      <w:r>
-        <w:rPr>
-          <w:rFonts w:ascii="Arial" w:hAnsi="Arial" w:cs="Arial"/>
-          <w:b/>
+        <w:t>Estabilización vs cierre</w:t>
+      </w:r>
+    </w:p>
+    <w:p>
+      <w:pPr>
+        <w:pStyle w:val="Prrafodelista"/>
+        <w:spacing w:after="0" w:line="240" w:lineRule="auto"/>
+        <w:rPr>
+          <w:rFonts w:ascii="Arial" w:hAnsi="Arial" w:cs="Arial"/>
           <w:color w:val="000000" w:themeColor="text1"/>
-          <w:sz w:val="24"/>
-          <w:szCs w:val="24"/>
-        </w:rPr>
-        <w:t xml:space="preserve"> </w:t>
-      </w:r>
-      <w:r>
-        <w:rPr>
-          <w:rFonts w:ascii="Arial" w:hAnsi="Arial" w:cs="Arial"/>
-          <w:color w:val="000000" w:themeColor="text1"/>
-          <w:sz w:val="24"/>
-          <w:szCs w:val="24"/>
-        </w:rPr>
-        <w:t>TM/ TM-1/Presupuesto</w:t>
-      </w:r>
-    </w:p>
-    <w:p>
-      <w:pPr>
-        <w:spacing w:after="0" w:line="240" w:lineRule="auto"/>
-        <w:rPr>
-          <w:rFonts w:ascii="Arial" w:hAnsi="Arial" w:cs="Arial"/>
-          <w:b/>
-          <w:color w:val="000000" w:themeColor="text1"/>
-          <w:sz w:val="24"/>
+          <w:sz w:val="28"/>
           <w:szCs w:val="24"/>
         </w:rPr>
       </w:pPr>
@@ -4748,25 +5440,7 @@
           <w:szCs w:val="24"/>
           <w:lang w:eastAsia="es-ES"/>
         </w:rPr>
-        <w:t>“</w:t>
-      </w:r>
-      <w:r>
-        <w:rPr>
-          <w:rFonts w:ascii="Arial" w:hAnsi="Arial" w:cs="Arial"/>
-          <w:sz w:val="24"/>
-          <w:szCs w:val="24"/>
-          <w:lang w:eastAsia="es-ES"/>
-        </w:rPr>
-        <w:t>Ingresos-gastos / Neto</w:t>
-      </w:r>
-      <w:r>
-        <w:rPr>
-          <w:rFonts w:ascii="Arial" w:hAnsi="Arial" w:cs="Arial"/>
-          <w:sz w:val="24"/>
-          <w:szCs w:val="24"/>
-          <w:lang w:eastAsia="es-ES"/>
-        </w:rPr>
-        <w:t>”</w:t>
+        <w:t>“Diferencia horas estabilización – horas cierre”</w:t>
       </w:r>
     </w:p>
     <w:p>
@@ -4789,17 +5463,176 @@
           <w:szCs w:val="24"/>
           <w:lang w:eastAsia="es-ES"/>
         </w:rPr>
-        <w:t xml:space="preserve">Es un gráfico de barras </w:t>
-      </w:r>
-      <w:r>
-        <w:rPr>
-          <w:rFonts w:ascii="Arial" w:hAnsi="Arial" w:cs="Arial"/>
-          <w:sz w:val="24"/>
-          <w:szCs w:val="24"/>
-          <w:lang w:eastAsia="es-ES"/>
-        </w:rPr>
-        <w:t>que recoge ambos valores en euros por proyecto y que podrá filtrarse por meses.</w:t>
-      </w:r>
+        <w:t xml:space="preserve">Es un gráfico de barras con la diferencia entre las horas de estabilización (recogidas en </w:t>
+      </w:r>
+      <w:proofErr w:type="spellStart"/>
+      <w:r>
+        <w:rPr>
+          <w:rFonts w:ascii="Arial" w:hAnsi="Arial" w:cs="Arial"/>
+          <w:sz w:val="24"/>
+          <w:szCs w:val="24"/>
+          <w:lang w:eastAsia="es-ES"/>
+        </w:rPr>
+        <w:t>tls</w:t>
+      </w:r>
+      <w:proofErr w:type="spellEnd"/>
+      <w:r>
+        <w:rPr>
+          <w:rFonts w:ascii="Arial" w:hAnsi="Arial" w:cs="Arial"/>
+          <w:sz w:val="24"/>
+          <w:szCs w:val="24"/>
+          <w:lang w:eastAsia="es-ES"/>
+        </w:rPr>
+        <w:t xml:space="preserve">) y las horas de cierre (recogidas en </w:t>
+      </w:r>
+      <w:proofErr w:type="spellStart"/>
+      <w:r>
+        <w:rPr>
+          <w:rFonts w:ascii="Arial" w:hAnsi="Arial" w:cs="Arial"/>
+          <w:sz w:val="24"/>
+          <w:szCs w:val="24"/>
+          <w:lang w:eastAsia="es-ES"/>
+        </w:rPr>
+        <w:t>csr</w:t>
+      </w:r>
+      <w:proofErr w:type="spellEnd"/>
+      <w:r>
+        <w:rPr>
+          <w:rFonts w:ascii="Arial" w:hAnsi="Arial" w:cs="Arial"/>
+          <w:sz w:val="24"/>
+          <w:szCs w:val="24"/>
+          <w:lang w:eastAsia="es-ES"/>
+        </w:rPr>
+        <w:t>). Los resultados aparecen indicados por empleado y pueden ser filtrados por mes, proyecto y empleado. Los valores nulos no se muestran.</w:t>
+      </w:r>
+    </w:p>
+    <w:p>
+      <w:pPr>
+        <w:pStyle w:val="Prrafodelista"/>
+        <w:spacing w:after="240" w:line="360" w:lineRule="auto"/>
+        <w:ind w:left="1440"/>
+        <w:jc w:val="both"/>
+        <w:rPr>
+          <w:rFonts w:ascii="Arial" w:hAnsi="Arial" w:cs="Arial"/>
+          <w:sz w:val="24"/>
+          <w:szCs w:val="24"/>
+          <w:lang w:eastAsia="es-ES"/>
+        </w:rPr>
+      </w:pPr>
+      <w:r>
+        <w:rPr>
+          <w:rFonts w:ascii="Arial" w:hAnsi="Arial" w:cs="Arial"/>
+          <w:sz w:val="24"/>
+          <w:szCs w:val="24"/>
+          <w:lang w:eastAsia="es-ES"/>
+        </w:rPr>
+        <w:tab/>
+      </w:r>
+      <w:r>
+        <w:rPr>
+          <w:rFonts w:ascii="Arial" w:hAnsi="Arial" w:cs="Arial"/>
+          <w:sz w:val="24"/>
+          <w:szCs w:val="24"/>
+          <w:lang w:eastAsia="es-ES"/>
+        </w:rPr>
+        <w:tab/>
+      </w:r>
+      <w:r>
+        <w:rPr>
+          <w:rFonts w:ascii="Arial" w:hAnsi="Arial" w:cs="Arial"/>
+          <w:sz w:val="24"/>
+          <w:szCs w:val="24"/>
+          <w:lang w:eastAsia="es-ES"/>
+        </w:rPr>
+        <w:tab/>
+      </w:r>
+      <w:r>
+        <w:rPr>
+          <w:rFonts w:ascii="Arial" w:hAnsi="Arial" w:cs="Arial"/>
+          <w:sz w:val="24"/>
+          <w:szCs w:val="24"/>
+          <w:lang w:eastAsia="es-ES"/>
+        </w:rPr>
+        <w:tab/>
+      </w:r>
+    </w:p>
+    <w:p>
+      <w:pPr>
+        <w:pStyle w:val="Prrafodelista"/>
+        <w:numPr>
+          <w:ilvl w:val="0"/>
+          <w:numId w:val="22"/>
+        </w:numPr>
+        <w:spacing w:after="0" w:line="240" w:lineRule="auto"/>
+        <w:rPr>
+          <w:rFonts w:ascii="Arial" w:hAnsi="Arial" w:cs="Arial"/>
+          <w:b/>
+          <w:color w:val="000000" w:themeColor="text1"/>
+          <w:sz w:val="24"/>
+          <w:szCs w:val="24"/>
+        </w:rPr>
+      </w:pPr>
+      <w:r>
+        <w:rPr>
+          <w:rFonts w:ascii="Arial" w:hAnsi="Arial" w:cs="Arial"/>
+          <w:b/>
+          <w:color w:val="000000" w:themeColor="text1"/>
+          <w:sz w:val="24"/>
+          <w:szCs w:val="24"/>
+        </w:rPr>
+        <w:t>P</w:t>
+      </w:r>
+      <w:r>
+        <w:rPr>
+          <w:rFonts w:ascii="Arial" w:hAnsi="Arial" w:cs="Arial"/>
+          <w:b/>
+          <w:color w:val="000000" w:themeColor="text1"/>
+          <w:sz w:val="24"/>
+          <w:szCs w:val="24"/>
+        </w:rPr>
+        <w:t>estaña 5</w:t>
+      </w:r>
+      <w:r>
+        <w:rPr>
+          <w:rFonts w:ascii="Arial" w:hAnsi="Arial" w:cs="Arial"/>
+          <w:b/>
+          <w:color w:val="000000" w:themeColor="text1"/>
+          <w:sz w:val="24"/>
+          <w:szCs w:val="24"/>
+        </w:rPr>
+        <w:t>:</w:t>
+      </w:r>
+      <w:r>
+        <w:rPr>
+          <w:rFonts w:ascii="Arial" w:hAnsi="Arial" w:cs="Arial"/>
+          <w:b/>
+          <w:color w:val="000000" w:themeColor="text1"/>
+          <w:sz w:val="24"/>
+          <w:szCs w:val="24"/>
+        </w:rPr>
+        <w:t xml:space="preserve"> </w:t>
+      </w:r>
+      <w:r>
+        <w:rPr>
+          <w:rFonts w:ascii="Arial" w:hAnsi="Arial" w:cs="Arial"/>
+          <w:color w:val="000000" w:themeColor="text1"/>
+          <w:sz w:val="24"/>
+          <w:szCs w:val="24"/>
+        </w:rPr>
+        <w:t>TM/ TM-1/Presupuesto</w:t>
+      </w:r>
+    </w:p>
+    <w:p>
+      <w:pPr>
+        <w:spacing w:after="0" w:line="240" w:lineRule="auto"/>
+        <w:rPr>
+          <w:rFonts w:ascii="Arial" w:hAnsi="Arial" w:cs="Arial"/>
+          <w:b/>
+          <w:color w:val="000000" w:themeColor="text1"/>
+          <w:sz w:val="24"/>
+          <w:szCs w:val="24"/>
+        </w:rPr>
+      </w:pPr>
     </w:p>
     <w:p>
       <w:pPr>
@@ -4825,72 +5658,16 @@
           <w:szCs w:val="24"/>
           <w:lang w:eastAsia="es-ES"/>
         </w:rPr>
-        <w:t>Gr</w:t>
-      </w:r>
-      <w:r>
-        <w:rPr>
-          <w:rFonts w:ascii="Arial" w:hAnsi="Arial" w:cs="Arial"/>
-          <w:b/>
-          <w:sz w:val="24"/>
-          <w:szCs w:val="24"/>
-          <w:lang w:eastAsia="es-ES"/>
-        </w:rPr>
-        <w:t>áfica 2</w:t>
-      </w:r>
-      <w:r>
-        <w:rPr>
-          <w:rFonts w:ascii="Arial" w:hAnsi="Arial" w:cs="Arial"/>
-          <w:b/>
-          <w:sz w:val="24"/>
-          <w:szCs w:val="24"/>
-          <w:lang w:eastAsia="es-ES"/>
-        </w:rPr>
-        <w:t xml:space="preserve">: </w:t>
-      </w:r>
-      <w:r>
-        <w:rPr>
-          <w:rFonts w:ascii="Arial" w:hAnsi="Arial" w:cs="Arial"/>
-          <w:sz w:val="24"/>
-          <w:szCs w:val="24"/>
-          <w:lang w:eastAsia="es-ES"/>
-        </w:rPr>
-        <w:t>“</w:t>
-      </w:r>
-      <w:r>
-        <w:rPr>
-          <w:rFonts w:ascii="Arial" w:hAnsi="Arial" w:cs="Arial"/>
-          <w:sz w:val="24"/>
-          <w:szCs w:val="24"/>
-          <w:lang w:eastAsia="es-ES"/>
-        </w:rPr>
-        <w:t>Margen</w:t>
-      </w:r>
-      <w:r>
-        <w:rPr>
-          <w:rFonts w:ascii="Arial" w:hAnsi="Arial" w:cs="Arial"/>
-          <w:sz w:val="24"/>
-          <w:szCs w:val="24"/>
-          <w:lang w:eastAsia="es-ES"/>
-        </w:rPr>
-        <w:t xml:space="preserve"> </w:t>
-      </w:r>
-      <w:r>
-        <w:rPr>
-          <w:rFonts w:ascii="Arial" w:hAnsi="Arial" w:cs="Arial"/>
-          <w:sz w:val="24"/>
-          <w:szCs w:val="24"/>
-          <w:lang w:eastAsia="es-ES"/>
-        </w:rPr>
-        <w:t>/ Comercial Margin Gap</w:t>
-      </w:r>
-      <w:r>
-        <w:rPr>
-          <w:rFonts w:ascii="Arial" w:hAnsi="Arial" w:cs="Arial"/>
-          <w:sz w:val="24"/>
-          <w:szCs w:val="24"/>
-          <w:lang w:eastAsia="es-ES"/>
-        </w:rPr>
-        <w:t>”</w:t>
+        <w:t xml:space="preserve">Gráfica 1: </w:t>
+      </w:r>
+      <w:r>
+        <w:rPr>
+          <w:rFonts w:ascii="Arial" w:hAnsi="Arial" w:cs="Arial"/>
+          <w:sz w:val="24"/>
+          <w:szCs w:val="24"/>
+          <w:lang w:eastAsia="es-ES"/>
+        </w:rPr>
+        <w:t>“Ingresos-gastos / Neto”</w:t>
       </w:r>
     </w:p>
     <w:p>
@@ -4913,34 +5690,63 @@
           <w:szCs w:val="24"/>
           <w:lang w:eastAsia="es-ES"/>
         </w:rPr>
-        <w:t>Es un gr</w:t>
-      </w:r>
-      <w:r>
-        <w:rPr>
-          <w:rFonts w:ascii="Arial" w:hAnsi="Arial" w:cs="Arial"/>
-          <w:sz w:val="24"/>
-          <w:szCs w:val="24"/>
-          <w:lang w:eastAsia="es-ES"/>
-        </w:rPr>
-        <w:t>áfico combinado</w:t>
-      </w:r>
-      <w:r>
-        <w:rPr>
-          <w:rFonts w:ascii="Arial" w:hAnsi="Arial" w:cs="Arial"/>
-          <w:sz w:val="24"/>
-          <w:szCs w:val="24"/>
-          <w:lang w:eastAsia="es-ES"/>
-        </w:rPr>
-        <w:t xml:space="preserve"> que </w:t>
-      </w:r>
-      <w:r>
-        <w:rPr>
-          <w:rFonts w:ascii="Arial" w:hAnsi="Arial" w:cs="Arial"/>
-          <w:sz w:val="24"/>
-          <w:szCs w:val="24"/>
-          <w:lang w:eastAsia="es-ES"/>
-        </w:rPr>
-        <w:t>muestra en barras el porcentaje de Margen en cada proyecto y en la línea el porcentaje para el Comercial Margin Gap. Está gráfica se filtra de la misma forma que la 1.</w:t>
+        <w:t>Es un gráfico de barras que recoge ambos valores en euros por proyecto y que podrá filtrarse por meses.</w:t>
+      </w:r>
+    </w:p>
+    <w:p>
+      <w:pPr>
+        <w:pStyle w:val="Prrafodelista"/>
+        <w:numPr>
+          <w:ilvl w:val="0"/>
+          <w:numId w:val="29"/>
+        </w:numPr>
+        <w:spacing w:after="240" w:line="360" w:lineRule="auto"/>
+        <w:jc w:val="both"/>
+        <w:rPr>
+          <w:rFonts w:ascii="Arial" w:hAnsi="Arial" w:cs="Arial"/>
+          <w:sz w:val="24"/>
+          <w:szCs w:val="24"/>
+          <w:lang w:eastAsia="es-ES"/>
+        </w:rPr>
+      </w:pPr>
+      <w:r>
+        <w:rPr>
+          <w:rFonts w:ascii="Arial" w:hAnsi="Arial" w:cs="Arial"/>
+          <w:b/>
+          <w:sz w:val="24"/>
+          <w:szCs w:val="24"/>
+          <w:lang w:eastAsia="es-ES"/>
+        </w:rPr>
+        <w:t xml:space="preserve">Gráfica 2: </w:t>
+      </w:r>
+      <w:r>
+        <w:rPr>
+          <w:rFonts w:ascii="Arial" w:hAnsi="Arial" w:cs="Arial"/>
+          <w:sz w:val="24"/>
+          <w:szCs w:val="24"/>
+          <w:lang w:eastAsia="es-ES"/>
+        </w:rPr>
+        <w:t xml:space="preserve">“Margen / Comercial </w:t>
+      </w:r>
+      <w:proofErr w:type="spellStart"/>
+      <w:r>
+        <w:rPr>
+          <w:rFonts w:ascii="Arial" w:hAnsi="Arial" w:cs="Arial"/>
+          <w:sz w:val="24"/>
+          <w:szCs w:val="24"/>
+          <w:lang w:eastAsia="es-ES"/>
+        </w:rPr>
+        <w:t>Margin</w:t>
+      </w:r>
+      <w:proofErr w:type="spellEnd"/>
+      <w:r>
+        <w:rPr>
+          <w:rFonts w:ascii="Arial" w:hAnsi="Arial" w:cs="Arial"/>
+          <w:sz w:val="24"/>
+          <w:szCs w:val="24"/>
+          <w:lang w:eastAsia="es-ES"/>
+        </w:rPr>
+        <w:t xml:space="preserve"> Gap”</w:t>
       </w:r>
     </w:p>
     <w:p>
@@ -4948,6 +5754,148 @@
         <w:pStyle w:val="Prrafodelista"/>
         <w:spacing w:after="240" w:line="360" w:lineRule="auto"/>
         <w:ind w:left="1440"/>
+        <w:jc w:val="both"/>
+        <w:rPr>
+          <w:rFonts w:ascii="Arial" w:hAnsi="Arial" w:cs="Arial"/>
+          <w:sz w:val="24"/>
+          <w:szCs w:val="24"/>
+          <w:lang w:eastAsia="es-ES"/>
+        </w:rPr>
+      </w:pPr>
+      <w:r>
+        <w:rPr>
+          <w:rFonts w:ascii="Arial" w:hAnsi="Arial" w:cs="Arial"/>
+          <w:sz w:val="24"/>
+          <w:szCs w:val="24"/>
+          <w:lang w:eastAsia="es-ES"/>
+        </w:rPr>
+        <w:t xml:space="preserve">Es un gráfico combinado que muestra en barras el porcentaje de Margen en cada proyecto y en la línea el porcentaje para el Comercial </w:t>
+      </w:r>
+      <w:proofErr w:type="spellStart"/>
+      <w:r>
+        <w:rPr>
+          <w:rFonts w:ascii="Arial" w:hAnsi="Arial" w:cs="Arial"/>
+          <w:sz w:val="24"/>
+          <w:szCs w:val="24"/>
+          <w:lang w:eastAsia="es-ES"/>
+        </w:rPr>
+        <w:t>Margin</w:t>
+      </w:r>
+      <w:proofErr w:type="spellEnd"/>
+      <w:r>
+        <w:rPr>
+          <w:rFonts w:ascii="Arial" w:hAnsi="Arial" w:cs="Arial"/>
+          <w:sz w:val="24"/>
+          <w:szCs w:val="24"/>
+          <w:lang w:eastAsia="es-ES"/>
+        </w:rPr>
+        <w:t xml:space="preserve"> Gap. Está gráfica se filtra de la misma forma que la 1.</w:t>
+      </w:r>
+    </w:p>
+    <w:p>
+      <w:pPr>
+        <w:spacing w:after="240" w:line="360" w:lineRule="auto"/>
+        <w:jc w:val="both"/>
+        <w:rPr>
+          <w:rFonts w:ascii="Arial" w:hAnsi="Arial" w:cs="Arial"/>
+          <w:b/>
+          <w:sz w:val="24"/>
+          <w:szCs w:val="24"/>
+          <w:lang w:eastAsia="es-ES"/>
+        </w:rPr>
+      </w:pPr>
+      <w:r>
+        <w:rPr>
+          <w:rFonts w:ascii="Arial" w:hAnsi="Arial" w:cs="Arial"/>
+          <w:sz w:val="24"/>
+          <w:szCs w:val="24"/>
+          <w:lang w:eastAsia="es-ES"/>
+        </w:rPr>
+        <w:tab/>
+        <w:t>*</w:t>
+      </w:r>
+      <w:r>
+        <w:rPr>
+          <w:rFonts w:ascii="Arial" w:hAnsi="Arial" w:cs="Arial"/>
+          <w:b/>
+          <w:sz w:val="24"/>
+          <w:szCs w:val="24"/>
+          <w:lang w:eastAsia="es-ES"/>
+        </w:rPr>
+        <w:t xml:space="preserve">Enlace al </w:t>
+      </w:r>
+      <w:proofErr w:type="spellStart"/>
+      <w:r>
+        <w:rPr>
+          <w:rFonts w:ascii="Arial" w:hAnsi="Arial" w:cs="Arial"/>
+          <w:b/>
+          <w:sz w:val="24"/>
+          <w:szCs w:val="24"/>
+          <w:lang w:eastAsia="es-ES"/>
+        </w:rPr>
+        <w:t>Readme</w:t>
+      </w:r>
+      <w:proofErr w:type="spellEnd"/>
+      <w:r>
+        <w:rPr>
+          <w:rFonts w:ascii="Arial" w:hAnsi="Arial" w:cs="Arial"/>
+          <w:b/>
+          <w:sz w:val="24"/>
+          <w:szCs w:val="24"/>
+          <w:lang w:eastAsia="es-ES"/>
+        </w:rPr>
+        <w:t xml:space="preserve"> del análisis funcional detallado:</w:t>
+      </w:r>
+    </w:p>
+    <w:p>
+      <w:pPr>
+        <w:spacing w:after="240" w:line="360" w:lineRule="auto"/>
+        <w:jc w:val="both"/>
+        <w:rPr>
+          <w:rFonts w:ascii="Arial" w:hAnsi="Arial" w:cs="Arial"/>
+          <w:b/>
+          <w:sz w:val="24"/>
+          <w:szCs w:val="24"/>
+          <w:lang w:eastAsia="es-ES"/>
+        </w:rPr>
+      </w:pPr>
+      <w:hyperlink r:id="rId15" w:history="1">
+        <w:r>
+          <w:rPr>
+            <w:rStyle w:val="Hipervnculo"/>
+            <w:rFonts w:ascii="Arial" w:hAnsi="Arial" w:cs="Arial"/>
+            <w:sz w:val="24"/>
+            <w:szCs w:val="24"/>
+            <w:lang w:eastAsia="es-ES"/>
+          </w:rPr>
+          <w:t>https://everisgroup.sharepoint.com/sites/Bl</w:t>
+        </w:r>
+        <w:r>
+          <w:rPr>
+            <w:rStyle w:val="Hipervnculo"/>
+            <w:rFonts w:ascii="Arial" w:hAnsi="Arial" w:cs="Arial"/>
+            <w:sz w:val="24"/>
+            <w:szCs w:val="24"/>
+            <w:lang w:eastAsia="es-ES"/>
+          </w:rPr>
+          <w:t>a</w:t>
+        </w:r>
+        <w:r>
+          <w:rPr>
+            <w:rStyle w:val="Hipervnculo"/>
+            <w:rFonts w:ascii="Arial" w:hAnsi="Arial" w:cs="Arial"/>
+            <w:sz w:val="24"/>
+            <w:szCs w:val="24"/>
+            <w:lang w:eastAsia="es-ES"/>
+          </w:rPr>
+          <w:t>ckMargin/Documentos%20compartidos/General/Dise%C3%B1o%20funcional%20y%20t%C3%A9cnico/README_CuadroDeMando.md</w:t>
+        </w:r>
+      </w:hyperlink>
+    </w:p>
+    <w:p>
+      <w:pPr>
+        <w:spacing w:after="240" w:line="360" w:lineRule="auto"/>
+        <w:ind w:left="361"/>
         <w:jc w:val="both"/>
         <w:rPr>
           <w:rFonts w:ascii="Arial" w:hAnsi="Arial" w:cs="Arial"/>
@@ -6114,7 +7062,6 @@
           <w:szCs w:val="20"/>
           <w:lang w:eastAsia="es-ES"/>
         </w:rPr>
-        <w:lastRenderedPageBreak/>
         <w:t>Detalle de requisitos no funcionales</w:t>
       </w:r>
     </w:p>
@@ -6374,8 +7321,6 @@
           <w:rFonts w:ascii="Arial" w:hAnsi="Arial" w:cs="Arial"/>
         </w:rPr>
       </w:pPr>
-      <w:bookmarkStart w:id="1" w:name="_GoBack"/>
-      <w:bookmarkEnd w:id="1"/>
     </w:p>
     <w:p>
       <w:pPr>
@@ -6700,8 +7645,8 @@
       </w:pPr>
     </w:p>
     <w:sectPr>
-      <w:headerReference w:type="default" r:id="rId14"/>
-      <w:footerReference w:type="default" r:id="rId15"/>
+      <w:headerReference w:type="default" r:id="rId16"/>
+      <w:footerReference w:type="default" r:id="rId17"/>
       <w:pgSz w:w="11906" w:h="16838"/>
       <w:pgMar w:top="1417" w:right="1701" w:bottom="1417" w:left="1701" w:header="708" w:footer="708" w:gutter="0"/>
       <w:cols w:space="708"/>
@@ -11266,6 +12211,17 @@
       <w:contextualSpacing/>
     </w:pPr>
   </w:style>
+  <w:style w:type="character" w:styleId="Hipervnculovisitado">
+    <w:name w:val="FollowedHyperlink"/>
+    <w:basedOn w:val="Fuentedeprrafopredeter"/>
+    <w:semiHidden/>
+    <w:unhideWhenUsed/>
+    <w:rsid w:val="00F07514"/>
+    <w:rPr>
+      <w:color w:val="800080" w:themeColor="followedHyperlink"/>
+      <w:u w:val="single"/>
+    </w:rPr>
+  </w:style>
 </w:styles>
 </file>
 
@@ -11555,9 +12511,12 @@
 </file>
 
 <file path=customXml/item1.xml><?xml version="1.0" encoding="utf-8"?>
-<p:properties xmlns:p="http://schemas.microsoft.com/office/2006/metadata/properties" xmlns:xsi="http://www.w3.org/2001/XMLSchema-instance" xmlns:pc="http://schemas.microsoft.com/office/infopath/2007/PartnerControls">
-  <documentManagement/>
-</p:properties>
+<?mso-contentType ?>
+<FormTemplates xmlns="http://schemas.microsoft.com/sharepoint/v3/contenttype/forms">
+  <Display>DocumentLibraryForm</Display>
+  <Edit>DocumentLibraryForm</Edit>
+  <New>DocumentLibraryForm</New>
+</FormTemplates>
 </file>
 
 <file path=customXml/item2.xml><?xml version="1.0" encoding="utf-8"?>
@@ -11693,12 +12652,9 @@
 </file>
 
 <file path=customXml/item3.xml><?xml version="1.0" encoding="utf-8"?>
-<?mso-contentType ?>
-<FormTemplates xmlns="http://schemas.microsoft.com/sharepoint/v3/contenttype/forms">
-  <Display>DocumentLibraryForm</Display>
-  <Edit>DocumentLibraryForm</Edit>
-  <New>DocumentLibraryForm</New>
-</FormTemplates>
+<p:properties xmlns:p="http://schemas.microsoft.com/office/2006/metadata/properties" xmlns:xsi="http://www.w3.org/2001/XMLSchema-instance" xmlns:pc="http://schemas.microsoft.com/office/infopath/2007/PartnerControls">
+  <documentManagement/>
+</p:properties>
 </file>
 
 <file path=customXml/item4.xml><?xml version="1.0" encoding="utf-8"?>
@@ -11706,10 +12662,9 @@
 </file>
 
 <file path=customXml/itemProps1.xml><?xml version="1.0" encoding="utf-8"?>
-<ds:datastoreItem xmlns:ds="http://schemas.openxmlformats.org/officeDocument/2006/customXml" ds:itemID="{EA231889-295D-43DF-80D2-B47B1B59F352}">
+<ds:datastoreItem xmlns:ds="http://schemas.openxmlformats.org/officeDocument/2006/customXml" ds:itemID="{0D58DFB0-F065-4E10-910E-703D12AA3707}">
   <ds:schemaRefs>
-    <ds:schemaRef ds:uri="http://schemas.microsoft.com/office/2006/metadata/properties"/>
-    <ds:schemaRef ds:uri="http://schemas.microsoft.com/office/infopath/2007/PartnerControls"/>
+    <ds:schemaRef ds:uri="http://schemas.microsoft.com/sharepoint/v3/contenttype/forms"/>
   </ds:schemaRefs>
 </ds:datastoreItem>
 </file>
@@ -11733,15 +12688,16 @@
 </file>
 
 <file path=customXml/itemProps3.xml><?xml version="1.0" encoding="utf-8"?>
-<ds:datastoreItem xmlns:ds="http://schemas.openxmlformats.org/officeDocument/2006/customXml" ds:itemID="{0D58DFB0-F065-4E10-910E-703D12AA3707}">
+<ds:datastoreItem xmlns:ds="http://schemas.openxmlformats.org/officeDocument/2006/customXml" ds:itemID="{EA231889-295D-43DF-80D2-B47B1B59F352}">
   <ds:schemaRefs>
-    <ds:schemaRef ds:uri="http://schemas.microsoft.com/sharepoint/v3/contenttype/forms"/>
+    <ds:schemaRef ds:uri="http://schemas.microsoft.com/office/2006/metadata/properties"/>
+    <ds:schemaRef ds:uri="http://schemas.microsoft.com/office/infopath/2007/PartnerControls"/>
   </ds:schemaRefs>
 </ds:datastoreItem>
 </file>
 
 <file path=customXml/itemProps4.xml><?xml version="1.0" encoding="utf-8"?>
-<ds:datastoreItem xmlns:ds="http://schemas.openxmlformats.org/officeDocument/2006/customXml" ds:itemID="{E762AE12-3DFD-4D5E-8C00-293DEDDD81A4}">
+<ds:datastoreItem xmlns:ds="http://schemas.openxmlformats.org/officeDocument/2006/customXml" ds:itemID="{24B86EEA-85A0-48C0-AC80-465F547C5D2C}">
   <ds:schemaRefs>
     <ds:schemaRef ds:uri="http://schemas.openxmlformats.org/officeDocument/2006/bibliography"/>
   </ds:schemaRefs>

</xml_diff>